<commit_message>
High freq code encrypted
</commit_message>
<xml_diff>
--- a/Mfile/Z_fc_scan_plot/protected/说明.docx
+++ b/Mfile/Z_fc_scan_plot/protected/说明.docx
@@ -22,7 +22,19 @@
     </w:p>
     <w:p>
       <w:r>
-        <w:t>ImpScan_01_batch_process.m为示例程序，该程序调用封装好的的各关键函数（.p文件）将</w:t>
+        <w:t>ImpScan_01_batch_process_template</w:t>
+      </w:r>
+      <w:r>
+        <w:rPr>
+          <w:rFonts w:hint="eastAsia"/>
+        </w:rPr>
+        <w:t>.</w:t>
+      </w:r>
+      <w:r>
+        <w:t>m</w:t>
+      </w:r>
+      <w:r>
+        <w:t>为示例程序，该程序调用封装好的的各关键函数（.p文件）将</w:t>
       </w:r>
       <w:r>
         <w:rPr>
@@ -36,6 +48,14 @@
       </w:r>
       <w:proofErr w:type="spellEnd"/>
       <w:r>
+        <w:t>/</w:t>
+      </w:r>
+      <w:proofErr w:type="spellStart"/>
+      <w:r>
+        <w:t>Hfile.mat</w:t>
+      </w:r>
+      <w:proofErr w:type="spellEnd"/>
+      <w:r>
         <w:t>的分析结果输出出来。</w:t>
       </w:r>
     </w:p>
@@ -77,15 +97,14 @@
         </w:rPr>
         <w:t xml:space="preserve">   'C:\Users\</w:t>
       </w:r>
-      <w:proofErr w:type="spellStart"/>
-      <w:r>
-        <w:rPr>
-          <w:b/>
-          <w:bCs/>
-        </w:rPr>
-        <w:t>ym</w:t>
-      </w:r>
-      <w:proofErr w:type="spellEnd"/>
+      <w:r>
+        <w:rPr>
+          <w:rFonts w:hint="eastAsia"/>
+          <w:b/>
+          <w:bCs/>
+        </w:rPr>
+        <w:t>xxx</w:t>
+      </w:r>
       <w:r>
         <w:rPr>
           <w:b/>
@@ -236,6 +255,7 @@
         <w:rPr>
           <w:b/>
           <w:bCs/>
+          <w:highlight w:val="yellow"/>
         </w:rPr>
         <w:t>SampleTimeMicroSecond</w:t>
       </w:r>
@@ -244,11 +264,30 @@
         <w:rPr>
           <w:b/>
           <w:bCs/>
+          <w:highlight w:val="yellow"/>
         </w:rPr>
         <w:t xml:space="preserve">  =   100;</w:t>
       </w:r>
       <w:r>
-        <w:t xml:space="preserve"> % Sample time of data(us) %这个是扫频数据的采样时间（单位为微秒），注意，该数值不一定等于仿真步长。如果录波模块</w:t>
+        <w:t xml:space="preserve"> % Sample time of data(us) %这个是扫频数据的采样时间（单位为微秒），</w:t>
+      </w:r>
+      <w:r>
+        <w:rPr>
+          <w:highlight w:val="yellow"/>
+        </w:rPr>
+        <w:t>注意</w:t>
+      </w:r>
+      <w:r>
+        <w:t>，</w:t>
+      </w:r>
+      <w:r>
+        <w:rPr>
+          <w:rFonts w:hint="eastAsia"/>
+        </w:rPr>
+        <w:t>低频段扫频录波模块中</w:t>
+      </w:r>
+      <w:r>
+        <w:t>该数值不一定等于仿真步长。如果录波模块</w:t>
       </w:r>
       <w:proofErr w:type="spellStart"/>
       <w:r>
@@ -423,6 +462,12 @@
         </w:rPr>
         <w:t>us。</w:t>
       </w:r>
+      <w:r>
+        <w:rPr>
+          <w:rFonts w:hint="eastAsia"/>
+        </w:rPr>
+        <w:t>一般这样做是为了在不影响低频阻抗精度的前提下，减小扫频文件大小。</w:t>
+      </w:r>
     </w:p>
     <w:p/>
     <w:p>
@@ -490,6 +535,12 @@
           <w:rFonts w:hint="eastAsia"/>
         </w:rPr>
         <w:t>。</w:t>
+      </w:r>
+      <w:r>
+        <w:rPr>
+          <w:rFonts w:hint="eastAsia"/>
+        </w:rPr>
+        <w:t>请保持true即可。</w:t>
       </w:r>
     </w:p>
     <w:p>
@@ -730,36 +781,2295 @@
           <w:b/>
           <w:bCs/>
         </w:rPr>
+        <w:lastRenderedPageBreak/>
         <w:t>};</w:t>
       </w:r>
     </w:p>
     <w:p>
       <w:r>
+        <w:t>%%</w:t>
+      </w:r>
+    </w:p>
+    <w:p/>
+    <w:p>
+      <w:r>
+        <w:t>% 这个命令可以只输出SISO结果</w:t>
+      </w:r>
+    </w:p>
+    <w:p>
+      <w:pPr>
+        <w:rPr>
+          <w:b/>
+          <w:bCs/>
+        </w:rPr>
+      </w:pPr>
+      <w:r>
+        <w:rPr>
+          <w:b/>
+          <w:bCs/>
+        </w:rPr>
+        <w:t>[ZPD_SISO, ZND_SISO] = AutoZscan2ZPN(</w:t>
+      </w:r>
+      <w:proofErr w:type="spellStart"/>
+      <w:r>
+        <w:rPr>
+          <w:b/>
+          <w:bCs/>
+        </w:rPr>
+        <w:t>CmdCell</w:t>
+      </w:r>
+      <w:proofErr w:type="spellEnd"/>
+      <w:r>
+        <w:rPr>
+          <w:b/>
+          <w:bCs/>
+        </w:rPr>
+        <w:t>);</w:t>
+      </w:r>
+    </w:p>
+    <w:p/>
+    <w:p>
+      <w:r>
+        <w:t>% 这个命令可以输出SISO、MIMO结果</w:t>
+      </w:r>
+    </w:p>
+    <w:p>
+      <w:pPr>
+        <w:rPr>
+          <w:b/>
+          <w:bCs/>
+        </w:rPr>
+      </w:pPr>
+      <w:r>
+        <w:rPr>
+          <w:b/>
+          <w:bCs/>
+        </w:rPr>
+        <w:t>[ZPD_SISO, ZND_SISO, ZPD_MIMO, ZND_MIMO] = AutoZscan2ZPN(</w:t>
+      </w:r>
+      <w:proofErr w:type="spellStart"/>
+      <w:r>
+        <w:rPr>
+          <w:b/>
+          <w:bCs/>
+        </w:rPr>
+        <w:t>CmdCell</w:t>
+      </w:r>
+      <w:proofErr w:type="spellEnd"/>
+      <w:r>
+        <w:rPr>
+          <w:b/>
+          <w:bCs/>
+        </w:rPr>
+        <w:t>);</w:t>
+      </w:r>
+    </w:p>
+    <w:p/>
+    <w:p>
+      <w:r>
+        <w:rPr>
+          <w:rFonts w:hint="eastAsia"/>
+        </w:rPr>
+        <w:t>%</w:t>
+      </w:r>
+      <w:r>
+        <w:rPr>
+          <w:rFonts w:hint="eastAsia"/>
+        </w:rPr>
+        <w:t>实际测试时，上述命令二选</w:t>
+      </w:r>
+      <w:proofErr w:type="gramStart"/>
+      <w:r>
+        <w:rPr>
+          <w:rFonts w:hint="eastAsia"/>
+        </w:rPr>
+        <w:t>一</w:t>
+      </w:r>
+      <w:proofErr w:type="gramEnd"/>
+      <w:r>
+        <w:rPr>
+          <w:rFonts w:hint="eastAsia"/>
+        </w:rPr>
+        <w:t>即可。</w:t>
+      </w:r>
+    </w:p>
+    <w:p/>
+    <w:p>
+      <w:r>
+        <w:rPr>
+          <w:rFonts w:hint="eastAsia"/>
+        </w:rPr>
+        <w:t>%输出的结果变量</w:t>
+      </w:r>
+      <w:r>
+        <w:rPr>
+          <w:b/>
+          <w:bCs/>
+        </w:rPr>
+        <w:t>ZPD_SISO, ZND_SISO, ZPD_MIMO, ZND_MIMO</w:t>
+      </w:r>
+      <w:r>
+        <w:rPr>
+          <w:rFonts w:hint="eastAsia"/>
+        </w:rPr>
+        <w:t>可用于后续出图或保存</w:t>
+      </w:r>
+      <w:r>
+        <w:rPr>
+          <w:rFonts w:hint="eastAsia"/>
+        </w:rPr>
+        <w:t>，一下代码给出了结果绘制示例，供参考</w:t>
+      </w:r>
+    </w:p>
+    <w:p/>
+    <w:p>
+      <w:pPr>
+        <w:rPr>
+          <w:b/>
+          <w:bCs/>
+        </w:rPr>
+      </w:pPr>
+      <w:proofErr w:type="spellStart"/>
+      <w:proofErr w:type="gramStart"/>
+      <w:r>
+        <w:rPr>
+          <w:b/>
+          <w:bCs/>
+        </w:rPr>
+        <w:t>OutFileDir</w:t>
+      </w:r>
+      <w:proofErr w:type="spellEnd"/>
+      <w:r>
+        <w:rPr>
+          <w:b/>
+          <w:bCs/>
+        </w:rPr>
+        <w:t xml:space="preserve">  =</w:t>
+      </w:r>
+      <w:proofErr w:type="gramEnd"/>
+      <w:r>
+        <w:rPr>
+          <w:b/>
+          <w:bCs/>
+        </w:rPr>
+        <w:t xml:space="preserve"> [</w:t>
+      </w:r>
+      <w:proofErr w:type="spellStart"/>
+      <w:r>
+        <w:rPr>
+          <w:b/>
+          <w:bCs/>
+        </w:rPr>
+        <w:t>SrcFileDir</w:t>
+      </w:r>
+      <w:proofErr w:type="spellEnd"/>
+      <w:r>
+        <w:rPr>
+          <w:b/>
+          <w:bCs/>
+        </w:rPr>
+        <w:t>, '\1-250Hz'];</w:t>
+      </w:r>
+    </w:p>
+    <w:p>
+      <w:pPr>
+        <w:rPr>
+          <w:b/>
+          <w:bCs/>
+        </w:rPr>
+      </w:pPr>
+    </w:p>
+    <w:p>
+      <w:pPr>
+        <w:rPr>
+          <w:b/>
+          <w:bCs/>
+        </w:rPr>
+      </w:pPr>
+      <w:r>
+        <w:rPr>
+          <w:b/>
+          <w:bCs/>
+        </w:rPr>
+        <w:t xml:space="preserve">    figure</w:t>
+      </w:r>
+    </w:p>
+    <w:p>
+      <w:pPr>
+        <w:rPr>
+          <w:b/>
+          <w:bCs/>
+        </w:rPr>
+      </w:pPr>
+      <w:r>
+        <w:rPr>
+          <w:b/>
+          <w:bCs/>
+        </w:rPr>
+        <w:t xml:space="preserve">    </w:t>
+      </w:r>
+      <w:proofErr w:type="gramStart"/>
+      <w:r>
+        <w:rPr>
+          <w:b/>
+          <w:bCs/>
+        </w:rPr>
+        <w:t>subplot(</w:t>
+      </w:r>
+      <w:proofErr w:type="gramEnd"/>
+      <w:r>
+        <w:rPr>
+          <w:b/>
+          <w:bCs/>
+        </w:rPr>
+        <w:t>2,1,1);</w:t>
+      </w:r>
+    </w:p>
+    <w:p>
+      <w:pPr>
+        <w:rPr>
+          <w:b/>
+          <w:bCs/>
+        </w:rPr>
+      </w:pPr>
+      <w:r>
+        <w:rPr>
+          <w:b/>
+          <w:bCs/>
+        </w:rPr>
+        <w:t xml:space="preserve">    </w:t>
+      </w:r>
+      <w:proofErr w:type="gramStart"/>
+      <w:r>
+        <w:rPr>
+          <w:b/>
+          <w:bCs/>
+        </w:rPr>
+        <w:t>plot(</w:t>
+      </w:r>
+      <w:proofErr w:type="gramEnd"/>
+      <w:r>
+        <w:rPr>
+          <w:b/>
+          <w:bCs/>
+        </w:rPr>
+        <w:t>ZPD_SISO(:,1),20*log10(ZPD_SISO(:,2)),'k');</w:t>
+      </w:r>
+    </w:p>
+    <w:p>
+      <w:pPr>
+        <w:rPr>
+          <w:b/>
+          <w:bCs/>
+        </w:rPr>
+      </w:pPr>
+      <w:r>
+        <w:rPr>
+          <w:b/>
+          <w:bCs/>
+        </w:rPr>
+        <w:t xml:space="preserve">    hold on;</w:t>
+      </w:r>
+    </w:p>
+    <w:p>
+      <w:pPr>
+        <w:rPr>
+          <w:b/>
+          <w:bCs/>
+        </w:rPr>
+      </w:pPr>
+      <w:r>
+        <w:rPr>
+          <w:b/>
+          <w:bCs/>
+        </w:rPr>
+        <w:t xml:space="preserve">    </w:t>
+      </w:r>
+      <w:proofErr w:type="gramStart"/>
+      <w:r>
+        <w:rPr>
+          <w:b/>
+          <w:bCs/>
+        </w:rPr>
+        <w:t>title(</w:t>
+      </w:r>
+      <w:proofErr w:type="gramEnd"/>
+      <w:r>
+        <w:rPr>
+          <w:b/>
+          <w:bCs/>
+        </w:rPr>
+        <w:t>'Positive sequence')</w:t>
+      </w:r>
+    </w:p>
+    <w:p>
+      <w:pPr>
+        <w:rPr>
+          <w:b/>
+          <w:bCs/>
+        </w:rPr>
+      </w:pPr>
+      <w:r>
+        <w:rPr>
+          <w:b/>
+          <w:bCs/>
+        </w:rPr>
+        <w:t xml:space="preserve">    </w:t>
+      </w:r>
+      <w:proofErr w:type="spellStart"/>
+      <w:proofErr w:type="gramStart"/>
+      <w:r>
+        <w:rPr>
+          <w:b/>
+          <w:bCs/>
+        </w:rPr>
+        <w:t>xlabel</w:t>
+      </w:r>
+      <w:proofErr w:type="spellEnd"/>
+      <w:r>
+        <w:rPr>
+          <w:b/>
+          <w:bCs/>
+        </w:rPr>
+        <w:t>(</w:t>
+      </w:r>
+      <w:proofErr w:type="gramEnd"/>
+      <w:r>
+        <w:rPr>
+          <w:b/>
+          <w:bCs/>
+        </w:rPr>
+        <w:t>'Frequency (Hz)');</w:t>
+      </w:r>
+    </w:p>
+    <w:p>
+      <w:pPr>
+        <w:rPr>
+          <w:b/>
+          <w:bCs/>
+        </w:rPr>
+      </w:pPr>
+      <w:r>
+        <w:rPr>
+          <w:b/>
+          <w:bCs/>
+        </w:rPr>
+        <w:t xml:space="preserve">    </w:t>
+      </w:r>
+      <w:proofErr w:type="spellStart"/>
+      <w:proofErr w:type="gramStart"/>
+      <w:r>
+        <w:rPr>
+          <w:b/>
+          <w:bCs/>
+        </w:rPr>
+        <w:t>ylabel</w:t>
+      </w:r>
+      <w:proofErr w:type="spellEnd"/>
+      <w:r>
+        <w:rPr>
+          <w:b/>
+          <w:bCs/>
+        </w:rPr>
+        <w:t>(</w:t>
+      </w:r>
+      <w:proofErr w:type="gramEnd"/>
+      <w:r>
+        <w:rPr>
+          <w:b/>
+          <w:bCs/>
+        </w:rPr>
+        <w:t>'Magnitude (dB)');</w:t>
+      </w:r>
+    </w:p>
+    <w:p>
+      <w:pPr>
+        <w:rPr>
+          <w:b/>
+          <w:bCs/>
+        </w:rPr>
+      </w:pPr>
+      <w:r>
+        <w:rPr>
+          <w:b/>
+          <w:bCs/>
+        </w:rPr>
+        <w:t xml:space="preserve">    grid on</w:t>
+      </w:r>
+    </w:p>
+    <w:p>
+      <w:pPr>
+        <w:rPr>
+          <w:b/>
+          <w:bCs/>
+        </w:rPr>
+      </w:pPr>
+      <w:r>
+        <w:rPr>
+          <w:b/>
+          <w:bCs/>
+        </w:rPr>
+        <w:t xml:space="preserve">    </w:t>
+      </w:r>
+      <w:proofErr w:type="gramStart"/>
+      <w:r>
+        <w:rPr>
+          <w:b/>
+          <w:bCs/>
+        </w:rPr>
+        <w:t>set(</w:t>
+      </w:r>
+      <w:proofErr w:type="spellStart"/>
+      <w:proofErr w:type="gramEnd"/>
+      <w:r>
+        <w:rPr>
+          <w:b/>
+          <w:bCs/>
+        </w:rPr>
+        <w:t>gca</w:t>
+      </w:r>
+      <w:proofErr w:type="spellEnd"/>
+      <w:r>
+        <w:rPr>
+          <w:b/>
+          <w:bCs/>
+        </w:rPr>
+        <w:t>, '</w:t>
+      </w:r>
+      <w:proofErr w:type="spellStart"/>
+      <w:r>
+        <w:rPr>
+          <w:b/>
+          <w:bCs/>
+        </w:rPr>
+        <w:t>fontname</w:t>
+      </w:r>
+      <w:proofErr w:type="spellEnd"/>
+      <w:r>
+        <w:rPr>
+          <w:b/>
+          <w:bCs/>
+        </w:rPr>
+        <w:t>', 'times new roman', '</w:t>
+      </w:r>
+      <w:proofErr w:type="spellStart"/>
+      <w:r>
+        <w:rPr>
+          <w:b/>
+          <w:bCs/>
+        </w:rPr>
+        <w:t>fontsize</w:t>
+      </w:r>
+      <w:proofErr w:type="spellEnd"/>
+      <w:r>
+        <w:rPr>
+          <w:b/>
+          <w:bCs/>
+        </w:rPr>
+        <w:t>', 14)</w:t>
+      </w:r>
+    </w:p>
+    <w:p>
+      <w:pPr>
+        <w:rPr>
+          <w:b/>
+          <w:bCs/>
+        </w:rPr>
+      </w:pPr>
+    </w:p>
+    <w:p>
+      <w:pPr>
+        <w:rPr>
+          <w:b/>
+          <w:bCs/>
+        </w:rPr>
+      </w:pPr>
+      <w:r>
+        <w:rPr>
+          <w:b/>
+          <w:bCs/>
+        </w:rPr>
+        <w:t xml:space="preserve">    </w:t>
+      </w:r>
+      <w:proofErr w:type="gramStart"/>
+      <w:r>
+        <w:rPr>
+          <w:b/>
+          <w:bCs/>
+        </w:rPr>
+        <w:t>subplot(</w:t>
+      </w:r>
+      <w:proofErr w:type="gramEnd"/>
+      <w:r>
+        <w:rPr>
+          <w:b/>
+          <w:bCs/>
+        </w:rPr>
+        <w:t>2,1,2);</w:t>
+      </w:r>
+    </w:p>
+    <w:p>
+      <w:pPr>
+        <w:rPr>
+          <w:b/>
+          <w:bCs/>
+        </w:rPr>
+      </w:pPr>
+      <w:r>
+        <w:rPr>
+          <w:b/>
+          <w:bCs/>
+        </w:rPr>
+        <w:t xml:space="preserve">    </w:t>
+      </w:r>
+      <w:proofErr w:type="gramStart"/>
+      <w:r>
+        <w:rPr>
+          <w:b/>
+          <w:bCs/>
+        </w:rPr>
+        <w:t>plot(</w:t>
+      </w:r>
+      <w:proofErr w:type="gramEnd"/>
+      <w:r>
+        <w:rPr>
+          <w:b/>
+          <w:bCs/>
+        </w:rPr>
+        <w:t>ZPD_SISO(:,1),ZPD_SISO(:,3),'k');</w:t>
+      </w:r>
+    </w:p>
+    <w:p>
+      <w:pPr>
+        <w:rPr>
+          <w:b/>
+          <w:bCs/>
+        </w:rPr>
+      </w:pPr>
+      <w:r>
+        <w:rPr>
+          <w:b/>
+          <w:bCs/>
+        </w:rPr>
+        <w:t xml:space="preserve">    hold on;</w:t>
+      </w:r>
+    </w:p>
+    <w:p>
+      <w:pPr>
+        <w:rPr>
+          <w:b/>
+          <w:bCs/>
+        </w:rPr>
+      </w:pPr>
+      <w:r>
+        <w:rPr>
+          <w:b/>
+          <w:bCs/>
+        </w:rPr>
+        <w:t xml:space="preserve">    </w:t>
+      </w:r>
+      <w:proofErr w:type="spellStart"/>
+      <w:proofErr w:type="gramStart"/>
+      <w:r>
+        <w:rPr>
+          <w:b/>
+          <w:bCs/>
+        </w:rPr>
+        <w:t>xlabel</w:t>
+      </w:r>
+      <w:proofErr w:type="spellEnd"/>
+      <w:r>
+        <w:rPr>
+          <w:b/>
+          <w:bCs/>
+        </w:rPr>
+        <w:t>(</w:t>
+      </w:r>
+      <w:proofErr w:type="gramEnd"/>
+      <w:r>
+        <w:rPr>
+          <w:b/>
+          <w:bCs/>
+        </w:rPr>
+        <w:t>'Frequency (Hz)');</w:t>
+      </w:r>
+    </w:p>
+    <w:p>
+      <w:pPr>
+        <w:rPr>
+          <w:b/>
+          <w:bCs/>
+        </w:rPr>
+      </w:pPr>
+      <w:r>
+        <w:rPr>
+          <w:b/>
+          <w:bCs/>
+        </w:rPr>
+        <w:t xml:space="preserve">    </w:t>
+      </w:r>
+      <w:proofErr w:type="spellStart"/>
+      <w:proofErr w:type="gramStart"/>
+      <w:r>
+        <w:rPr>
+          <w:b/>
+          <w:bCs/>
+        </w:rPr>
+        <w:t>ylabel</w:t>
+      </w:r>
+      <w:proofErr w:type="spellEnd"/>
+      <w:r>
+        <w:rPr>
+          <w:b/>
+          <w:bCs/>
+        </w:rPr>
+        <w:t>(</w:t>
+      </w:r>
+      <w:proofErr w:type="gramEnd"/>
+      <w:r>
+        <w:rPr>
+          <w:b/>
+          <w:bCs/>
+        </w:rPr>
+        <w:t>'Phase (deg)');</w:t>
+      </w:r>
+    </w:p>
+    <w:p>
+      <w:pPr>
+        <w:rPr>
+          <w:b/>
+          <w:bCs/>
+        </w:rPr>
+      </w:pPr>
+      <w:r>
+        <w:rPr>
+          <w:b/>
+          <w:bCs/>
+        </w:rPr>
+        <w:t xml:space="preserve">    grid on</w:t>
+      </w:r>
+    </w:p>
+    <w:p>
+      <w:pPr>
+        <w:rPr>
+          <w:b/>
+          <w:bCs/>
+        </w:rPr>
+      </w:pPr>
+      <w:r>
+        <w:rPr>
+          <w:b/>
+          <w:bCs/>
+        </w:rPr>
+        <w:t xml:space="preserve">    </w:t>
+      </w:r>
+      <w:proofErr w:type="gramStart"/>
+      <w:r>
+        <w:rPr>
+          <w:b/>
+          <w:bCs/>
+        </w:rPr>
+        <w:t>set(</w:t>
+      </w:r>
+      <w:proofErr w:type="spellStart"/>
+      <w:proofErr w:type="gramEnd"/>
+      <w:r>
+        <w:rPr>
+          <w:b/>
+          <w:bCs/>
+        </w:rPr>
+        <w:t>gca</w:t>
+      </w:r>
+      <w:proofErr w:type="spellEnd"/>
+      <w:r>
+        <w:rPr>
+          <w:b/>
+          <w:bCs/>
+        </w:rPr>
+        <w:t>, '</w:t>
+      </w:r>
+      <w:proofErr w:type="spellStart"/>
+      <w:r>
+        <w:rPr>
+          <w:b/>
+          <w:bCs/>
+        </w:rPr>
+        <w:t>fontname</w:t>
+      </w:r>
+      <w:proofErr w:type="spellEnd"/>
+      <w:r>
+        <w:rPr>
+          <w:b/>
+          <w:bCs/>
+        </w:rPr>
+        <w:t>', 'times new roman', '</w:t>
+      </w:r>
+      <w:proofErr w:type="spellStart"/>
+      <w:r>
+        <w:rPr>
+          <w:b/>
+          <w:bCs/>
+        </w:rPr>
+        <w:t>fontsize</w:t>
+      </w:r>
+      <w:proofErr w:type="spellEnd"/>
+      <w:r>
+        <w:rPr>
+          <w:b/>
+          <w:bCs/>
+        </w:rPr>
+        <w:t>', 14)</w:t>
+      </w:r>
+    </w:p>
+    <w:p>
+      <w:pPr>
+        <w:rPr>
+          <w:b/>
+          <w:bCs/>
+        </w:rPr>
+      </w:pPr>
+      <w:r>
+        <w:rPr>
+          <w:b/>
+          <w:bCs/>
+        </w:rPr>
+        <w:t xml:space="preserve">    </w:t>
+      </w:r>
+      <w:proofErr w:type="gramStart"/>
+      <w:r>
+        <w:rPr>
+          <w:b/>
+          <w:bCs/>
+        </w:rPr>
+        <w:t>set(</w:t>
+      </w:r>
+      <w:proofErr w:type="spellStart"/>
+      <w:proofErr w:type="gramEnd"/>
+      <w:r>
+        <w:rPr>
+          <w:b/>
+          <w:bCs/>
+        </w:rPr>
+        <w:t>gcf</w:t>
+      </w:r>
+      <w:proofErr w:type="spellEnd"/>
+      <w:r>
+        <w:rPr>
+          <w:b/>
+          <w:bCs/>
+        </w:rPr>
+        <w:t>, 'unit', 'centimeters', '</w:t>
+      </w:r>
+      <w:proofErr w:type="spellStart"/>
+      <w:r>
+        <w:rPr>
+          <w:b/>
+          <w:bCs/>
+        </w:rPr>
+        <w:t>innerposition</w:t>
+      </w:r>
+      <w:proofErr w:type="spellEnd"/>
+      <w:r>
+        <w:rPr>
+          <w:b/>
+          <w:bCs/>
+        </w:rPr>
+        <w:t>', [5, 5, 5+28, 5+14])</w:t>
+      </w:r>
+    </w:p>
+    <w:p>
+      <w:pPr>
+        <w:rPr>
+          <w:b/>
+          <w:bCs/>
+        </w:rPr>
+      </w:pPr>
+      <w:r>
+        <w:rPr>
+          <w:b/>
+          <w:bCs/>
+        </w:rPr>
+        <w:t xml:space="preserve">    </w:t>
+      </w:r>
+      <w:proofErr w:type="spellStart"/>
+      <w:r>
+        <w:rPr>
+          <w:b/>
+          <w:bCs/>
+        </w:rPr>
+        <w:t>f_</w:t>
+      </w:r>
+      <w:proofErr w:type="gramStart"/>
+      <w:r>
+        <w:rPr>
+          <w:b/>
+          <w:bCs/>
+        </w:rPr>
+        <w:t>savefig</w:t>
+      </w:r>
+      <w:proofErr w:type="spellEnd"/>
+      <w:r>
+        <w:rPr>
+          <w:b/>
+          <w:bCs/>
+        </w:rPr>
+        <w:t>(</w:t>
+      </w:r>
+      <w:proofErr w:type="spellStart"/>
+      <w:proofErr w:type="gramEnd"/>
+      <w:r>
+        <w:rPr>
+          <w:b/>
+          <w:bCs/>
+        </w:rPr>
+        <w:t>OutFileDir</w:t>
+      </w:r>
+      <w:proofErr w:type="spellEnd"/>
+      <w:r>
+        <w:rPr>
+          <w:b/>
+          <w:bCs/>
+        </w:rPr>
+        <w:t>, 'DATA_ZPD_SISO', {'fig', '</w:t>
+      </w:r>
+      <w:proofErr w:type="spellStart"/>
+      <w:r>
+        <w:rPr>
+          <w:b/>
+          <w:bCs/>
+        </w:rPr>
+        <w:t>png</w:t>
+      </w:r>
+      <w:proofErr w:type="spellEnd"/>
+      <w:r>
+        <w:rPr>
+          <w:b/>
+          <w:bCs/>
+        </w:rPr>
+        <w:t>'}, 300)</w:t>
+      </w:r>
+    </w:p>
+    <w:p>
+      <w:pPr>
+        <w:rPr>
+          <w:b/>
+          <w:bCs/>
+        </w:rPr>
+      </w:pPr>
+    </w:p>
+    <w:p>
+      <w:pPr>
+        <w:rPr>
+          <w:b/>
+          <w:bCs/>
+        </w:rPr>
+      </w:pPr>
+      <w:r>
+        <w:rPr>
+          <w:b/>
+          <w:bCs/>
+        </w:rPr>
+        <w:t xml:space="preserve">    </w:t>
+      </w:r>
+    </w:p>
+    <w:p>
+      <w:pPr>
+        <w:rPr>
+          <w:b/>
+          <w:bCs/>
+        </w:rPr>
+      </w:pPr>
+      <w:r>
+        <w:rPr>
+          <w:b/>
+          <w:bCs/>
+        </w:rPr>
+        <w:t xml:space="preserve">    figure</w:t>
+      </w:r>
+    </w:p>
+    <w:p>
+      <w:pPr>
+        <w:rPr>
+          <w:b/>
+          <w:bCs/>
+        </w:rPr>
+      </w:pPr>
+      <w:r>
+        <w:rPr>
+          <w:b/>
+          <w:bCs/>
+        </w:rPr>
+        <w:t xml:space="preserve">    </w:t>
+      </w:r>
+      <w:proofErr w:type="gramStart"/>
+      <w:r>
+        <w:rPr>
+          <w:b/>
+          <w:bCs/>
+        </w:rPr>
+        <w:t>subplot(</w:t>
+      </w:r>
+      <w:proofErr w:type="gramEnd"/>
+      <w:r>
+        <w:rPr>
+          <w:b/>
+          <w:bCs/>
+        </w:rPr>
+        <w:t>2,1,1);</w:t>
+      </w:r>
+    </w:p>
+    <w:p>
+      <w:pPr>
+        <w:rPr>
+          <w:b/>
+          <w:bCs/>
+        </w:rPr>
+      </w:pPr>
+      <w:r>
+        <w:rPr>
+          <w:b/>
+          <w:bCs/>
+        </w:rPr>
+        <w:t xml:space="preserve">    </w:t>
+      </w:r>
+      <w:proofErr w:type="gramStart"/>
+      <w:r>
+        <w:rPr>
+          <w:b/>
+          <w:bCs/>
+        </w:rPr>
+        <w:t>plot(</w:t>
+      </w:r>
+      <w:proofErr w:type="gramEnd"/>
+      <w:r>
+        <w:rPr>
+          <w:b/>
+          <w:bCs/>
+        </w:rPr>
+        <w:t>ZND_SISO(:,1),20*log10(ZND_SISO(:,2)),'k');</w:t>
+      </w:r>
+    </w:p>
+    <w:p>
+      <w:pPr>
+        <w:rPr>
+          <w:b/>
+          <w:bCs/>
+        </w:rPr>
+      </w:pPr>
+      <w:r>
+        <w:rPr>
+          <w:b/>
+          <w:bCs/>
+        </w:rPr>
+        <w:t xml:space="preserve">    hold on;</w:t>
+      </w:r>
+    </w:p>
+    <w:p>
+      <w:pPr>
+        <w:rPr>
+          <w:b/>
+          <w:bCs/>
+        </w:rPr>
+      </w:pPr>
+      <w:r>
+        <w:rPr>
+          <w:b/>
+          <w:bCs/>
+        </w:rPr>
+        <w:t xml:space="preserve">    </w:t>
+      </w:r>
+      <w:proofErr w:type="gramStart"/>
+      <w:r>
+        <w:rPr>
+          <w:b/>
+          <w:bCs/>
+        </w:rPr>
+        <w:t>title(</w:t>
+      </w:r>
+      <w:proofErr w:type="gramEnd"/>
+      <w:r>
+        <w:rPr>
+          <w:b/>
+          <w:bCs/>
+        </w:rPr>
+        <w:t>'Negative sequence')</w:t>
+      </w:r>
+    </w:p>
+    <w:p>
+      <w:pPr>
+        <w:rPr>
+          <w:b/>
+          <w:bCs/>
+        </w:rPr>
+      </w:pPr>
+      <w:r>
+        <w:rPr>
+          <w:b/>
+          <w:bCs/>
+        </w:rPr>
+        <w:t xml:space="preserve">    </w:t>
+      </w:r>
+      <w:proofErr w:type="spellStart"/>
+      <w:proofErr w:type="gramStart"/>
+      <w:r>
+        <w:rPr>
+          <w:b/>
+          <w:bCs/>
+        </w:rPr>
+        <w:t>xlabel</w:t>
+      </w:r>
+      <w:proofErr w:type="spellEnd"/>
+      <w:r>
+        <w:rPr>
+          <w:b/>
+          <w:bCs/>
+        </w:rPr>
+        <w:t>(</w:t>
+      </w:r>
+      <w:proofErr w:type="gramEnd"/>
+      <w:r>
+        <w:rPr>
+          <w:b/>
+          <w:bCs/>
+        </w:rPr>
+        <w:t>'Frequency (Hz)');</w:t>
+      </w:r>
+    </w:p>
+    <w:p>
+      <w:pPr>
+        <w:rPr>
+          <w:b/>
+          <w:bCs/>
+        </w:rPr>
+      </w:pPr>
+      <w:r>
+        <w:rPr>
+          <w:b/>
+          <w:bCs/>
+        </w:rPr>
+        <w:t xml:space="preserve">    </w:t>
+      </w:r>
+      <w:proofErr w:type="spellStart"/>
+      <w:proofErr w:type="gramStart"/>
+      <w:r>
+        <w:rPr>
+          <w:b/>
+          <w:bCs/>
+        </w:rPr>
+        <w:t>ylabel</w:t>
+      </w:r>
+      <w:proofErr w:type="spellEnd"/>
+      <w:r>
+        <w:rPr>
+          <w:b/>
+          <w:bCs/>
+        </w:rPr>
+        <w:t>(</w:t>
+      </w:r>
+      <w:proofErr w:type="gramEnd"/>
+      <w:r>
+        <w:rPr>
+          <w:b/>
+          <w:bCs/>
+        </w:rPr>
+        <w:t>'Magnitude (dB)');</w:t>
+      </w:r>
+    </w:p>
+    <w:p>
+      <w:pPr>
+        <w:rPr>
+          <w:b/>
+          <w:bCs/>
+        </w:rPr>
+      </w:pPr>
+      <w:r>
+        <w:rPr>
+          <w:b/>
+          <w:bCs/>
+        </w:rPr>
         <w:lastRenderedPageBreak/>
+        <w:t xml:space="preserve">    grid on</w:t>
+      </w:r>
+    </w:p>
+    <w:p>
+      <w:pPr>
+        <w:rPr>
+          <w:b/>
+          <w:bCs/>
+        </w:rPr>
+      </w:pPr>
+      <w:r>
+        <w:rPr>
+          <w:b/>
+          <w:bCs/>
+        </w:rPr>
+        <w:t xml:space="preserve">    </w:t>
+      </w:r>
+      <w:proofErr w:type="gramStart"/>
+      <w:r>
+        <w:rPr>
+          <w:b/>
+          <w:bCs/>
+        </w:rPr>
+        <w:t>set(</w:t>
+      </w:r>
+      <w:proofErr w:type="spellStart"/>
+      <w:proofErr w:type="gramEnd"/>
+      <w:r>
+        <w:rPr>
+          <w:b/>
+          <w:bCs/>
+        </w:rPr>
+        <w:t>gca</w:t>
+      </w:r>
+      <w:proofErr w:type="spellEnd"/>
+      <w:r>
+        <w:rPr>
+          <w:b/>
+          <w:bCs/>
+        </w:rPr>
+        <w:t>, '</w:t>
+      </w:r>
+      <w:proofErr w:type="spellStart"/>
+      <w:r>
+        <w:rPr>
+          <w:b/>
+          <w:bCs/>
+        </w:rPr>
+        <w:t>fontname</w:t>
+      </w:r>
+      <w:proofErr w:type="spellEnd"/>
+      <w:r>
+        <w:rPr>
+          <w:b/>
+          <w:bCs/>
+        </w:rPr>
+        <w:t>', 'times new roman', '</w:t>
+      </w:r>
+      <w:proofErr w:type="spellStart"/>
+      <w:r>
+        <w:rPr>
+          <w:b/>
+          <w:bCs/>
+        </w:rPr>
+        <w:t>fontsize</w:t>
+      </w:r>
+      <w:proofErr w:type="spellEnd"/>
+      <w:r>
+        <w:rPr>
+          <w:b/>
+          <w:bCs/>
+        </w:rPr>
+        <w:t>', 14)</w:t>
+      </w:r>
+    </w:p>
+    <w:p>
+      <w:pPr>
+        <w:rPr>
+          <w:b/>
+          <w:bCs/>
+        </w:rPr>
+      </w:pPr>
+    </w:p>
+    <w:p>
+      <w:pPr>
+        <w:rPr>
+          <w:b/>
+          <w:bCs/>
+        </w:rPr>
+      </w:pPr>
+      <w:r>
+        <w:rPr>
+          <w:b/>
+          <w:bCs/>
+        </w:rPr>
+        <w:t xml:space="preserve">    </w:t>
+      </w:r>
+      <w:proofErr w:type="gramStart"/>
+      <w:r>
+        <w:rPr>
+          <w:b/>
+          <w:bCs/>
+        </w:rPr>
+        <w:t>subplot(</w:t>
+      </w:r>
+      <w:proofErr w:type="gramEnd"/>
+      <w:r>
+        <w:rPr>
+          <w:b/>
+          <w:bCs/>
+        </w:rPr>
+        <w:t>2,1,2);</w:t>
+      </w:r>
+    </w:p>
+    <w:p>
+      <w:pPr>
+        <w:rPr>
+          <w:b/>
+          <w:bCs/>
+        </w:rPr>
+      </w:pPr>
+      <w:r>
+        <w:rPr>
+          <w:b/>
+          <w:bCs/>
+        </w:rPr>
+        <w:t xml:space="preserve">    </w:t>
+      </w:r>
+      <w:proofErr w:type="gramStart"/>
+      <w:r>
+        <w:rPr>
+          <w:b/>
+          <w:bCs/>
+        </w:rPr>
+        <w:t>plot(</w:t>
+      </w:r>
+      <w:proofErr w:type="gramEnd"/>
+      <w:r>
+        <w:rPr>
+          <w:b/>
+          <w:bCs/>
+        </w:rPr>
+        <w:t>ZND_SISO(:,1),ZND_SISO(:,3),'k');</w:t>
+      </w:r>
+    </w:p>
+    <w:p>
+      <w:pPr>
+        <w:rPr>
+          <w:b/>
+          <w:bCs/>
+        </w:rPr>
+      </w:pPr>
+      <w:r>
+        <w:rPr>
+          <w:b/>
+          <w:bCs/>
+        </w:rPr>
+        <w:t xml:space="preserve">    hold on;</w:t>
+      </w:r>
+    </w:p>
+    <w:p>
+      <w:pPr>
+        <w:rPr>
+          <w:b/>
+          <w:bCs/>
+        </w:rPr>
+      </w:pPr>
+      <w:r>
+        <w:rPr>
+          <w:b/>
+          <w:bCs/>
+        </w:rPr>
+        <w:t xml:space="preserve">    </w:t>
+      </w:r>
+      <w:proofErr w:type="spellStart"/>
+      <w:proofErr w:type="gramStart"/>
+      <w:r>
+        <w:rPr>
+          <w:b/>
+          <w:bCs/>
+        </w:rPr>
+        <w:t>xlabel</w:t>
+      </w:r>
+      <w:proofErr w:type="spellEnd"/>
+      <w:r>
+        <w:rPr>
+          <w:b/>
+          <w:bCs/>
+        </w:rPr>
+        <w:t>(</w:t>
+      </w:r>
+      <w:proofErr w:type="gramEnd"/>
+      <w:r>
+        <w:rPr>
+          <w:b/>
+          <w:bCs/>
+        </w:rPr>
+        <w:t>'Frequency (Hz)');</w:t>
+      </w:r>
+    </w:p>
+    <w:p>
+      <w:pPr>
+        <w:rPr>
+          <w:b/>
+          <w:bCs/>
+        </w:rPr>
+      </w:pPr>
+      <w:r>
+        <w:rPr>
+          <w:b/>
+          <w:bCs/>
+        </w:rPr>
+        <w:t xml:space="preserve">    </w:t>
+      </w:r>
+      <w:proofErr w:type="spellStart"/>
+      <w:proofErr w:type="gramStart"/>
+      <w:r>
+        <w:rPr>
+          <w:b/>
+          <w:bCs/>
+        </w:rPr>
+        <w:t>ylabel</w:t>
+      </w:r>
+      <w:proofErr w:type="spellEnd"/>
+      <w:r>
+        <w:rPr>
+          <w:b/>
+          <w:bCs/>
+        </w:rPr>
+        <w:t>(</w:t>
+      </w:r>
+      <w:proofErr w:type="gramEnd"/>
+      <w:r>
+        <w:rPr>
+          <w:b/>
+          <w:bCs/>
+        </w:rPr>
+        <w:t>'Phase (deg)');</w:t>
+      </w:r>
+    </w:p>
+    <w:p>
+      <w:pPr>
+        <w:rPr>
+          <w:b/>
+          <w:bCs/>
+        </w:rPr>
+      </w:pPr>
+      <w:r>
+        <w:rPr>
+          <w:b/>
+          <w:bCs/>
+        </w:rPr>
+        <w:t xml:space="preserve">    grid on</w:t>
+      </w:r>
+    </w:p>
+    <w:p>
+      <w:pPr>
+        <w:rPr>
+          <w:b/>
+          <w:bCs/>
+        </w:rPr>
+      </w:pPr>
+      <w:r>
+        <w:rPr>
+          <w:b/>
+          <w:bCs/>
+        </w:rPr>
+        <w:t xml:space="preserve">    </w:t>
+      </w:r>
+      <w:proofErr w:type="gramStart"/>
+      <w:r>
+        <w:rPr>
+          <w:b/>
+          <w:bCs/>
+        </w:rPr>
+        <w:t>set(</w:t>
+      </w:r>
+      <w:proofErr w:type="spellStart"/>
+      <w:proofErr w:type="gramEnd"/>
+      <w:r>
+        <w:rPr>
+          <w:b/>
+          <w:bCs/>
+        </w:rPr>
+        <w:t>gca</w:t>
+      </w:r>
+      <w:proofErr w:type="spellEnd"/>
+      <w:r>
+        <w:rPr>
+          <w:b/>
+          <w:bCs/>
+        </w:rPr>
+        <w:t>, '</w:t>
+      </w:r>
+      <w:proofErr w:type="spellStart"/>
+      <w:r>
+        <w:rPr>
+          <w:b/>
+          <w:bCs/>
+        </w:rPr>
+        <w:t>fontname</w:t>
+      </w:r>
+      <w:proofErr w:type="spellEnd"/>
+      <w:r>
+        <w:rPr>
+          <w:b/>
+          <w:bCs/>
+        </w:rPr>
+        <w:t>', 'times new roman', '</w:t>
+      </w:r>
+      <w:proofErr w:type="spellStart"/>
+      <w:r>
+        <w:rPr>
+          <w:b/>
+          <w:bCs/>
+        </w:rPr>
+        <w:t>fontsize</w:t>
+      </w:r>
+      <w:proofErr w:type="spellEnd"/>
+      <w:r>
+        <w:rPr>
+          <w:b/>
+          <w:bCs/>
+        </w:rPr>
+        <w:t>', 14)</w:t>
+      </w:r>
+    </w:p>
+    <w:p>
+      <w:pPr>
+        <w:rPr>
+          <w:b/>
+          <w:bCs/>
+        </w:rPr>
+      </w:pPr>
+      <w:r>
+        <w:rPr>
+          <w:b/>
+          <w:bCs/>
+        </w:rPr>
+        <w:t xml:space="preserve">    </w:t>
+      </w:r>
+      <w:proofErr w:type="gramStart"/>
+      <w:r>
+        <w:rPr>
+          <w:b/>
+          <w:bCs/>
+        </w:rPr>
+        <w:t>set(</w:t>
+      </w:r>
+      <w:proofErr w:type="spellStart"/>
+      <w:proofErr w:type="gramEnd"/>
+      <w:r>
+        <w:rPr>
+          <w:b/>
+          <w:bCs/>
+        </w:rPr>
+        <w:t>gcf</w:t>
+      </w:r>
+      <w:proofErr w:type="spellEnd"/>
+      <w:r>
+        <w:rPr>
+          <w:b/>
+          <w:bCs/>
+        </w:rPr>
+        <w:t>, 'unit', 'centimeters', '</w:t>
+      </w:r>
+      <w:proofErr w:type="spellStart"/>
+      <w:r>
+        <w:rPr>
+          <w:b/>
+          <w:bCs/>
+        </w:rPr>
+        <w:t>innerposition</w:t>
+      </w:r>
+      <w:proofErr w:type="spellEnd"/>
+      <w:r>
+        <w:rPr>
+          <w:b/>
+          <w:bCs/>
+        </w:rPr>
+        <w:t>', [5, 5, 5+28, 5+14])</w:t>
+      </w:r>
+    </w:p>
+    <w:p>
+      <w:pPr>
+        <w:ind w:firstLine="420"/>
+        <w:rPr>
+          <w:b/>
+          <w:bCs/>
+        </w:rPr>
+      </w:pPr>
+      <w:proofErr w:type="spellStart"/>
+      <w:r>
+        <w:rPr>
+          <w:b/>
+          <w:bCs/>
+        </w:rPr>
+        <w:t>f_</w:t>
+      </w:r>
+      <w:proofErr w:type="gramStart"/>
+      <w:r>
+        <w:rPr>
+          <w:b/>
+          <w:bCs/>
+        </w:rPr>
+        <w:t>savefig</w:t>
+      </w:r>
+      <w:proofErr w:type="spellEnd"/>
+      <w:r>
+        <w:rPr>
+          <w:b/>
+          <w:bCs/>
+        </w:rPr>
+        <w:t>(</w:t>
+      </w:r>
+      <w:proofErr w:type="spellStart"/>
+      <w:proofErr w:type="gramEnd"/>
+      <w:r>
+        <w:rPr>
+          <w:b/>
+          <w:bCs/>
+        </w:rPr>
+        <w:t>OutFileDir</w:t>
+      </w:r>
+      <w:proofErr w:type="spellEnd"/>
+      <w:r>
+        <w:rPr>
+          <w:b/>
+          <w:bCs/>
+        </w:rPr>
+        <w:t>, 'DATA_ZND_SISO', {'fig', '</w:t>
+      </w:r>
+      <w:proofErr w:type="spellStart"/>
+      <w:r>
+        <w:rPr>
+          <w:b/>
+          <w:bCs/>
+        </w:rPr>
+        <w:t>png</w:t>
+      </w:r>
+      <w:proofErr w:type="spellEnd"/>
+      <w:r>
+        <w:rPr>
+          <w:b/>
+          <w:bCs/>
+        </w:rPr>
+        <w:t>'}, 300)</w:t>
+      </w:r>
+    </w:p>
+    <w:p>
+      <w:pPr>
+        <w:rPr>
+          <w:b/>
+          <w:bCs/>
+        </w:rPr>
+      </w:pPr>
+    </w:p>
+    <w:p>
+      <w:pPr>
+        <w:rPr>
+          <w:b/>
+          <w:bCs/>
+        </w:rPr>
+      </w:pPr>
+    </w:p>
+    <w:p>
+      <w:pPr>
+        <w:rPr>
+          <w:rFonts w:hint="eastAsia"/>
+        </w:rPr>
+      </w:pPr>
+      <w:r>
+        <w:rPr>
+          <w:rFonts w:hint="eastAsia"/>
+        </w:rPr>
+        <w:t>高频数据的处理方式与低频类似，</w:t>
+      </w:r>
+      <w:r>
+        <w:rPr>
+          <w:rFonts w:hint="eastAsia"/>
+        </w:rPr>
+        <w:t>不过需要注意采样时间的设置，</w:t>
+      </w:r>
+      <w:r>
+        <w:rPr>
+          <w:rFonts w:hint="eastAsia"/>
+          <w:highlight w:val="yellow"/>
+        </w:rPr>
+        <w:t>可能</w:t>
+      </w:r>
+      <w:r>
+        <w:rPr>
+          <w:rFonts w:hint="eastAsia"/>
+        </w:rPr>
+        <w:t>与低频部分不同。</w:t>
+      </w:r>
+    </w:p>
+    <w:p>
+      <w:pPr>
+        <w:rPr>
+          <w:b/>
+          <w:bCs/>
+        </w:rPr>
+      </w:pPr>
+      <w:r>
+        <w:rPr>
+          <w:b/>
+          <w:bCs/>
+        </w:rPr>
+        <w:t xml:space="preserve">%% ------------------High </w:t>
+      </w:r>
+      <w:proofErr w:type="spellStart"/>
+      <w:r>
+        <w:rPr>
+          <w:b/>
+          <w:bCs/>
+        </w:rPr>
+        <w:t>freq</w:t>
+      </w:r>
+      <w:proofErr w:type="spellEnd"/>
+      <w:r>
+        <w:rPr>
+          <w:b/>
+          <w:bCs/>
+        </w:rPr>
+        <w:t xml:space="preserve"> code--------------------- %%</w:t>
+      </w:r>
+    </w:p>
+    <w:p>
+      <w:pPr>
+        <w:rPr>
+          <w:b/>
+          <w:bCs/>
+        </w:rPr>
+      </w:pPr>
+      <w:r>
+        <w:rPr>
+          <w:b/>
+          <w:bCs/>
+        </w:rPr>
+        <w:t>%% ------------------高频阻抗处理部分--------------------- %%</w:t>
+      </w:r>
+    </w:p>
+    <w:p>
+      <w:pPr>
+        <w:rPr>
+          <w:b/>
+          <w:bCs/>
+        </w:rPr>
+      </w:pPr>
+      <w:proofErr w:type="spellStart"/>
+      <w:proofErr w:type="gramStart"/>
+      <w:r>
+        <w:rPr>
+          <w:b/>
+          <w:bCs/>
+        </w:rPr>
+        <w:t>SrcFileDir</w:t>
+      </w:r>
+      <w:proofErr w:type="spellEnd"/>
+      <w:r>
+        <w:rPr>
+          <w:b/>
+          <w:bCs/>
+        </w:rPr>
+        <w:t xml:space="preserve">  =</w:t>
+      </w:r>
+      <w:proofErr w:type="gramEnd"/>
+      <w:r>
+        <w:rPr>
+          <w:b/>
+          <w:bCs/>
+        </w:rPr>
+        <w:t xml:space="preserve">   'C:\Users\</w:t>
+      </w:r>
+      <w:r>
+        <w:rPr>
+          <w:rFonts w:hint="eastAsia"/>
+          <w:b/>
+          <w:bCs/>
+        </w:rPr>
+        <w:t>xxx</w:t>
+      </w:r>
+      <w:r>
+        <w:rPr>
+          <w:b/>
+          <w:bCs/>
+        </w:rPr>
+        <w:t>\Desktop\test\P1.0-Q0.0\';</w:t>
+      </w:r>
+    </w:p>
+    <w:p>
+      <w:pPr>
+        <w:rPr>
+          <w:b/>
+          <w:bCs/>
+        </w:rPr>
+      </w:pPr>
+      <w:proofErr w:type="spellStart"/>
+      <w:r>
+        <w:rPr>
+          <w:b/>
+          <w:bCs/>
+        </w:rPr>
+        <w:t>FileName</w:t>
+      </w:r>
+      <w:proofErr w:type="spellEnd"/>
+      <w:r>
+        <w:rPr>
+          <w:b/>
+          <w:bCs/>
+        </w:rPr>
+        <w:t xml:space="preserve">    =   'Hfile_1';</w:t>
+      </w:r>
+    </w:p>
+    <w:p>
+      <w:pPr>
+        <w:rPr>
+          <w:b/>
+          <w:bCs/>
+        </w:rPr>
+      </w:pPr>
+      <w:proofErr w:type="spellStart"/>
+      <w:r>
+        <w:rPr>
+          <w:b/>
+          <w:bCs/>
+        </w:rPr>
+        <w:t>Freq_</w:t>
+      </w:r>
+      <w:proofErr w:type="gramStart"/>
+      <w:r>
+        <w:rPr>
+          <w:b/>
+          <w:bCs/>
+        </w:rPr>
+        <w:t>begin</w:t>
+      </w:r>
+      <w:proofErr w:type="spellEnd"/>
+      <w:r>
+        <w:rPr>
+          <w:b/>
+          <w:bCs/>
+        </w:rPr>
+        <w:t xml:space="preserve">  =</w:t>
+      </w:r>
+      <w:proofErr w:type="gramEnd"/>
+      <w:r>
+        <w:rPr>
+          <w:b/>
+          <w:bCs/>
+        </w:rPr>
+        <w:t xml:space="preserve">   250;</w:t>
+      </w:r>
+    </w:p>
+    <w:p>
+      <w:pPr>
+        <w:rPr>
+          <w:b/>
+          <w:bCs/>
+        </w:rPr>
+      </w:pPr>
+      <w:proofErr w:type="spellStart"/>
+      <w:r>
+        <w:rPr>
+          <w:b/>
+          <w:bCs/>
+        </w:rPr>
+        <w:t>Freq_end</w:t>
+      </w:r>
+      <w:proofErr w:type="spellEnd"/>
+      <w:r>
+        <w:rPr>
+          <w:b/>
+          <w:bCs/>
+        </w:rPr>
+        <w:t xml:space="preserve">    =   2500;</w:t>
+      </w:r>
+    </w:p>
+    <w:p>
+      <w:pPr>
+        <w:rPr>
+          <w:b/>
+          <w:bCs/>
+        </w:rPr>
+      </w:pPr>
+      <w:proofErr w:type="spellStart"/>
+      <w:r>
+        <w:rPr>
+          <w:b/>
+          <w:bCs/>
+        </w:rPr>
+        <w:t>Freq_step</w:t>
+      </w:r>
+      <w:proofErr w:type="spellEnd"/>
+      <w:r>
+        <w:rPr>
+          <w:b/>
+          <w:bCs/>
+        </w:rPr>
+        <w:t xml:space="preserve">   =   10;</w:t>
+      </w:r>
+    </w:p>
+    <w:p>
+      <w:pPr>
+        <w:rPr>
+          <w:b/>
+          <w:bCs/>
+        </w:rPr>
+      </w:pPr>
+      <w:proofErr w:type="spellStart"/>
+      <w:proofErr w:type="gramStart"/>
+      <w:r>
+        <w:rPr>
+          <w:b/>
+          <w:bCs/>
+          <w:highlight w:val="yellow"/>
+        </w:rPr>
+        <w:t>SampleTimeMicroSecond</w:t>
+      </w:r>
+      <w:proofErr w:type="spellEnd"/>
+      <w:r>
+        <w:rPr>
+          <w:b/>
+          <w:bCs/>
+          <w:highlight w:val="yellow"/>
+        </w:rPr>
+        <w:t xml:space="preserve">  =</w:t>
+      </w:r>
+      <w:proofErr w:type="gramEnd"/>
+      <w:r>
+        <w:rPr>
+          <w:b/>
+          <w:bCs/>
+          <w:highlight w:val="yellow"/>
+        </w:rPr>
+        <w:t xml:space="preserve">   20</w:t>
+      </w:r>
+      <w:r>
+        <w:rPr>
+          <w:b/>
+          <w:bCs/>
+        </w:rPr>
+        <w:t>; % Sample time of data(us)</w:t>
+      </w:r>
+    </w:p>
+    <w:p>
+      <w:pPr>
+        <w:rPr>
+          <w:rFonts w:hint="eastAsia"/>
+        </w:rPr>
+      </w:pPr>
+      <w:r>
+        <w:rPr>
+          <w:rFonts w:hint="eastAsia"/>
+        </w:rPr>
+        <w:t>对于</w:t>
+      </w:r>
+      <w:r>
+        <w:rPr>
+          <w:rFonts w:hint="eastAsia"/>
+        </w:rPr>
+        <w:t>高频部分</w:t>
+      </w:r>
+      <w:r>
+        <w:rPr>
+          <w:rFonts w:hint="eastAsia"/>
+        </w:rPr>
+        <w:t>，根据香浓采样定理，采样频率不能太低，否则影响阻抗计算精度。为此，一般</w:t>
+      </w:r>
+      <w:proofErr w:type="spellStart"/>
+      <w:r>
+        <w:rPr>
+          <w:rFonts w:hint="eastAsia"/>
+        </w:rPr>
+        <w:t>OpWriteFile</w:t>
+      </w:r>
+      <w:proofErr w:type="spellEnd"/>
+      <w:r>
+        <w:rPr>
+          <w:rFonts w:hint="eastAsia"/>
+        </w:rPr>
+        <w:t>中的Decimation</w:t>
+      </w:r>
+      <w:r>
+        <w:t xml:space="preserve"> </w:t>
+      </w:r>
+      <w:r>
+        <w:rPr>
+          <w:rFonts w:hint="eastAsia"/>
+        </w:rPr>
+        <w:t>Factor会设置为1。那么</w:t>
+      </w:r>
+      <w:proofErr w:type="gramStart"/>
+      <w:r>
+        <w:rPr>
+          <w:rFonts w:hint="eastAsia"/>
+        </w:rPr>
+        <w:t>实际</w:t>
+      </w:r>
+      <w:r>
+        <w:rPr>
+          <w:rFonts w:hint="eastAsia"/>
+        </w:rPr>
+        <w:t>录</w:t>
+      </w:r>
+      <w:proofErr w:type="gramEnd"/>
+      <w:r>
+        <w:rPr>
+          <w:rFonts w:hint="eastAsia"/>
+        </w:rPr>
+        <w:t>波数据的采样步长就是2</w:t>
+      </w:r>
+      <w:r>
+        <w:t>0</w:t>
+      </w:r>
+      <w:r>
+        <w:rPr>
+          <w:rFonts w:hint="eastAsia"/>
+        </w:rPr>
+        <w:t>*</w:t>
+      </w:r>
+      <w:r>
+        <w:t>1</w:t>
+      </w:r>
+      <w:r>
+        <w:rPr>
+          <w:rFonts w:hint="eastAsia"/>
+        </w:rPr>
+        <w:t>=</w:t>
+      </w:r>
+      <w:r>
+        <w:t xml:space="preserve"> </w:t>
+      </w:r>
+      <w:r>
+        <w:t>2</w:t>
+      </w:r>
+      <w:r>
+        <w:t>0</w:t>
+      </w:r>
+      <w:r>
+        <w:rPr>
+          <w:rFonts w:hint="eastAsia"/>
+        </w:rPr>
+        <w:t>，</w:t>
+      </w:r>
+      <w:proofErr w:type="spellStart"/>
+      <w:r>
+        <w:t>SampleTimeMicroSecond</w:t>
+      </w:r>
+      <w:proofErr w:type="spellEnd"/>
+      <w:r>
+        <w:rPr>
+          <w:rFonts w:hint="eastAsia"/>
+        </w:rPr>
+        <w:t>填</w:t>
+      </w:r>
+      <w:r>
+        <w:rPr>
+          <w:rFonts w:hint="eastAsia"/>
+        </w:rPr>
+        <w:t>2</w:t>
+      </w:r>
+      <w:r>
+        <w:t>0</w:t>
+      </w:r>
+      <w:r>
+        <w:rPr>
+          <w:rFonts w:hint="eastAsia"/>
+        </w:rPr>
+        <w:t>us。</w:t>
+      </w:r>
+    </w:p>
+    <w:p>
+      <w:pPr>
+        <w:rPr>
+          <w:b/>
+          <w:bCs/>
+        </w:rPr>
+      </w:pPr>
+      <w:proofErr w:type="spellStart"/>
+      <w:r>
+        <w:rPr>
+          <w:b/>
+          <w:bCs/>
+        </w:rPr>
+        <w:t>SaveTempsFlag</w:t>
+      </w:r>
+      <w:proofErr w:type="spellEnd"/>
+      <w:r>
+        <w:rPr>
+          <w:b/>
+          <w:bCs/>
+        </w:rPr>
+        <w:t xml:space="preserve"> = true;</w:t>
+      </w:r>
+    </w:p>
+    <w:p>
+      <w:pPr>
+        <w:rPr>
+          <w:b/>
+          <w:bCs/>
+        </w:rPr>
+      </w:pPr>
+    </w:p>
+    <w:p>
+      <w:pPr>
+        <w:rPr>
+          <w:b/>
+          <w:bCs/>
+        </w:rPr>
+      </w:pPr>
+      <w:r>
+        <w:rPr>
+          <w:b/>
+          <w:bCs/>
+        </w:rPr>
+        <w:t xml:space="preserve">%% DON NOT Change this </w:t>
+      </w:r>
+      <w:proofErr w:type="gramStart"/>
+      <w:r>
+        <w:rPr>
+          <w:b/>
+          <w:bCs/>
+        </w:rPr>
+        <w:t>block !!!</w:t>
+      </w:r>
+      <w:proofErr w:type="gramEnd"/>
+    </w:p>
+    <w:p>
+      <w:pPr>
+        <w:rPr>
+          <w:b/>
+          <w:bCs/>
+        </w:rPr>
+      </w:pPr>
+      <w:proofErr w:type="spellStart"/>
+      <w:r>
+        <w:rPr>
+          <w:b/>
+          <w:bCs/>
+        </w:rPr>
+        <w:t>CmdCell</w:t>
+      </w:r>
+      <w:proofErr w:type="spellEnd"/>
+      <w:r>
+        <w:rPr>
+          <w:b/>
+          <w:bCs/>
+        </w:rPr>
+        <w:t xml:space="preserve"> = {</w:t>
+      </w:r>
+    </w:p>
+    <w:p>
+      <w:pPr>
+        <w:rPr>
+          <w:b/>
+          <w:bCs/>
+        </w:rPr>
+      </w:pPr>
+      <w:r>
+        <w:rPr>
+          <w:b/>
+          <w:bCs/>
+        </w:rPr>
+        <w:tab/>
+      </w:r>
+      <w:proofErr w:type="spellStart"/>
+      <w:r>
+        <w:rPr>
+          <w:b/>
+          <w:bCs/>
+        </w:rPr>
+        <w:t>SrcFileDir</w:t>
+      </w:r>
+      <w:proofErr w:type="spellEnd"/>
+      <w:r>
+        <w:rPr>
+          <w:b/>
+          <w:bCs/>
+        </w:rPr>
+        <w:t xml:space="preserve">, </w:t>
+      </w:r>
+      <w:proofErr w:type="spellStart"/>
+      <w:r>
+        <w:rPr>
+          <w:b/>
+          <w:bCs/>
+        </w:rPr>
+        <w:t>FileName</w:t>
+      </w:r>
+      <w:proofErr w:type="spellEnd"/>
+      <w:r>
+        <w:rPr>
+          <w:b/>
+          <w:bCs/>
+        </w:rPr>
+        <w:t xml:space="preserve">, </w:t>
+      </w:r>
+      <w:proofErr w:type="spellStart"/>
+      <w:r>
+        <w:rPr>
+          <w:b/>
+          <w:bCs/>
+        </w:rPr>
+        <w:t>Freq_begin</w:t>
+      </w:r>
+      <w:proofErr w:type="spellEnd"/>
+      <w:r>
+        <w:rPr>
+          <w:b/>
+          <w:bCs/>
+        </w:rPr>
+        <w:t xml:space="preserve">, </w:t>
+      </w:r>
+      <w:proofErr w:type="spellStart"/>
+      <w:r>
+        <w:rPr>
+          <w:b/>
+          <w:bCs/>
+        </w:rPr>
+        <w:t>Freq_middle</w:t>
+      </w:r>
+      <w:proofErr w:type="spellEnd"/>
+      <w:r>
+        <w:rPr>
+          <w:b/>
+          <w:bCs/>
+        </w:rPr>
+        <w:t>, ...</w:t>
+      </w:r>
+    </w:p>
+    <w:p>
+      <w:pPr>
+        <w:rPr>
+          <w:b/>
+          <w:bCs/>
+        </w:rPr>
+      </w:pPr>
+      <w:r>
+        <w:rPr>
+          <w:b/>
+          <w:bCs/>
+        </w:rPr>
+        <w:tab/>
+      </w:r>
+      <w:proofErr w:type="spellStart"/>
+      <w:r>
+        <w:rPr>
+          <w:b/>
+          <w:bCs/>
+        </w:rPr>
+        <w:t>Freq_end</w:t>
+      </w:r>
+      <w:proofErr w:type="spellEnd"/>
+      <w:r>
+        <w:rPr>
+          <w:b/>
+          <w:bCs/>
+        </w:rPr>
+        <w:t xml:space="preserve">, </w:t>
+      </w:r>
+      <w:proofErr w:type="spellStart"/>
+      <w:r>
+        <w:rPr>
+          <w:b/>
+          <w:bCs/>
+        </w:rPr>
+        <w:t>Freq_step</w:t>
+      </w:r>
+      <w:proofErr w:type="spellEnd"/>
+      <w:r>
+        <w:rPr>
+          <w:b/>
+          <w:bCs/>
+        </w:rPr>
+        <w:t xml:space="preserve">, </w:t>
+      </w:r>
+      <w:proofErr w:type="spellStart"/>
+      <w:r>
+        <w:rPr>
+          <w:b/>
+          <w:bCs/>
+        </w:rPr>
+        <w:t>SampleTimeMicroSecond</w:t>
+      </w:r>
+      <w:proofErr w:type="spellEnd"/>
+      <w:r>
+        <w:rPr>
+          <w:b/>
+          <w:bCs/>
+        </w:rPr>
+        <w:t xml:space="preserve">, </w:t>
+      </w:r>
+      <w:proofErr w:type="spellStart"/>
+      <w:r>
+        <w:rPr>
+          <w:b/>
+          <w:bCs/>
+        </w:rPr>
+        <w:t>SaveTempsFlag</w:t>
+      </w:r>
+      <w:proofErr w:type="spellEnd"/>
+    </w:p>
+    <w:p>
+      <w:pPr>
+        <w:rPr>
+          <w:b/>
+          <w:bCs/>
+        </w:rPr>
+      </w:pPr>
+      <w:r>
+        <w:rPr>
+          <w:b/>
+          <w:bCs/>
+        </w:rPr>
+        <w:t>};</w:t>
+      </w:r>
+    </w:p>
+    <w:p>
+      <w:pPr>
+        <w:rPr>
+          <w:b/>
+          <w:bCs/>
+        </w:rPr>
+      </w:pPr>
+      <w:r>
+        <w:rPr>
+          <w:b/>
+          <w:bCs/>
+        </w:rPr>
         <w:t>%%</w:t>
       </w:r>
     </w:p>
-    <w:p/>
-    <w:p>
-      <w:r>
-        <w:t>% 这个命令可以只输出SISO结果</w:t>
-      </w:r>
-    </w:p>
-    <w:p>
-      <w:pPr>
-        <w:rPr>
-          <w:b/>
-          <w:bCs/>
-        </w:rPr>
-      </w:pPr>
-      <w:r>
-        <w:rPr>
-          <w:b/>
-          <w:bCs/>
-        </w:rPr>
-        <w:t>[ZPD_SISO, ZND_SISO] = AutoZscan2ZPN(</w:t>
-      </w:r>
-      <w:proofErr w:type="spellStart"/>
+    <w:p>
+      <w:pPr>
+        <w:rPr>
+          <w:b/>
+          <w:bCs/>
+        </w:rPr>
+      </w:pPr>
+    </w:p>
+    <w:p>
+      <w:pPr>
+        <w:rPr>
+          <w:b/>
+          <w:bCs/>
+        </w:rPr>
+      </w:pPr>
+      <w:r>
+        <w:rPr>
+          <w:b/>
+          <w:bCs/>
+        </w:rPr>
+        <w:t xml:space="preserve">[ZPD_SISO, ZND_SISO] = </w:t>
+      </w:r>
+      <w:proofErr w:type="spellStart"/>
+      <w:r>
+        <w:rPr>
+          <w:b/>
+          <w:bCs/>
+        </w:rPr>
+        <w:t>U_I_Z_F_</w:t>
+      </w:r>
+      <w:proofErr w:type="gramStart"/>
+      <w:r>
+        <w:rPr>
+          <w:b/>
+          <w:bCs/>
+        </w:rPr>
+        <w:t>StepAuto</w:t>
+      </w:r>
+      <w:proofErr w:type="spellEnd"/>
+      <w:r>
+        <w:rPr>
+          <w:b/>
+          <w:bCs/>
+        </w:rPr>
+        <w:t>(</w:t>
+      </w:r>
+      <w:proofErr w:type="spellStart"/>
+      <w:proofErr w:type="gramEnd"/>
       <w:r>
         <w:rPr>
           <w:b/>
@@ -776,101 +3086,14 @@
         <w:t>);</w:t>
       </w:r>
     </w:p>
-    <w:p/>
-    <w:p>
-      <w:r>
-        <w:t>% 这个命令可以输出SISO、MIMO结果</w:t>
-      </w:r>
-    </w:p>
-    <w:p>
-      <w:pPr>
-        <w:rPr>
-          <w:b/>
-          <w:bCs/>
-        </w:rPr>
-      </w:pPr>
-      <w:r>
-        <w:rPr>
-          <w:b/>
-          <w:bCs/>
-        </w:rPr>
-        <w:t>[ZPD_SISO, ZND_SISO, ZPD_MIMO, ZND_MIMO] = AutoZscan2ZPN(</w:t>
-      </w:r>
-      <w:proofErr w:type="spellStart"/>
-      <w:r>
-        <w:rPr>
-          <w:b/>
-          <w:bCs/>
-        </w:rPr>
-        <w:t>CmdCell</w:t>
-      </w:r>
-      <w:proofErr w:type="spellEnd"/>
-      <w:r>
-        <w:rPr>
-          <w:b/>
-          <w:bCs/>
-        </w:rPr>
-        <w:t>);</w:t>
-      </w:r>
-    </w:p>
-    <w:p/>
-    <w:p>
-      <w:r>
-        <w:rPr>
-          <w:rFonts w:hint="eastAsia"/>
-        </w:rPr>
-        <w:t>%</w:t>
-      </w:r>
-      <w:r>
-        <w:rPr>
-          <w:rFonts w:hint="eastAsia"/>
-        </w:rPr>
-        <w:t>实际测试时，上述命令二选</w:t>
-      </w:r>
-      <w:proofErr w:type="gramStart"/>
-      <w:r>
-        <w:rPr>
-          <w:rFonts w:hint="eastAsia"/>
-        </w:rPr>
-        <w:t>一</w:t>
-      </w:r>
-      <w:proofErr w:type="gramEnd"/>
-      <w:r>
-        <w:rPr>
-          <w:rFonts w:hint="eastAsia"/>
-        </w:rPr>
-        <w:t>即可。</w:t>
-      </w:r>
-    </w:p>
-    <w:p/>
-    <w:p>
-      <w:r>
-        <w:rPr>
-          <w:rFonts w:hint="eastAsia"/>
-        </w:rPr>
-        <w:t>%输出的结果变量</w:t>
-      </w:r>
-      <w:r>
-        <w:rPr>
-          <w:b/>
-          <w:bCs/>
-        </w:rPr>
-        <w:t>ZPD_SISO, ZND_SISO, ZPD_MIMO, ZND_MIMO</w:t>
-      </w:r>
-      <w:r>
-        <w:rPr>
-          <w:rFonts w:hint="eastAsia"/>
-        </w:rPr>
-        <w:t>可用于后续出图或保存</w:t>
-      </w:r>
-      <w:r>
-        <w:rPr>
-          <w:rFonts w:hint="eastAsia"/>
-        </w:rPr>
-        <w:t>，一下代码给出了结果绘制示例，供参考</w:t>
-      </w:r>
-    </w:p>
-    <w:p/>
+    <w:p>
+      <w:pPr>
+        <w:rPr>
+          <w:b/>
+          <w:bCs/>
+        </w:rPr>
+      </w:pPr>
+    </w:p>
     <w:p>
       <w:pPr>
         <w:rPr>
@@ -917,7 +3140,49 @@
           <w:b/>
           <w:bCs/>
         </w:rPr>
-        <w:t>, '\1-250Hz'];</w:t>
+        <w:t>, '\250-2500Hz'];</w:t>
+      </w:r>
+    </w:p>
+    <w:p>
+      <w:pPr>
+        <w:rPr>
+          <w:b/>
+          <w:bCs/>
+        </w:rPr>
+      </w:pPr>
+      <w:proofErr w:type="spellStart"/>
+      <w:proofErr w:type="gramStart"/>
+      <w:r>
+        <w:rPr>
+          <w:b/>
+          <w:bCs/>
+        </w:rPr>
+        <w:t>mkdir</w:t>
+      </w:r>
+      <w:proofErr w:type="spellEnd"/>
+      <w:r>
+        <w:rPr>
+          <w:b/>
+          <w:bCs/>
+        </w:rPr>
+        <w:t>(</w:t>
+      </w:r>
+      <w:proofErr w:type="spellStart"/>
+      <w:proofErr w:type="gramEnd"/>
+      <w:r>
+        <w:rPr>
+          <w:b/>
+          <w:bCs/>
+        </w:rPr>
+        <w:t>OutFileDir</w:t>
+      </w:r>
+      <w:proofErr w:type="spellEnd"/>
+      <w:r>
+        <w:rPr>
+          <w:b/>
+          <w:bCs/>
+        </w:rPr>
+        <w:t>)</w:t>
       </w:r>
     </w:p>
     <w:p>
@@ -1018,825 +3283,6 @@
           <w:bCs/>
         </w:rPr>
         <w:t xml:space="preserve">    hold on;</w:t>
-      </w:r>
-    </w:p>
-    <w:p>
-      <w:pPr>
-        <w:rPr>
-          <w:b/>
-          <w:bCs/>
-        </w:rPr>
-      </w:pPr>
-      <w:r>
-        <w:rPr>
-          <w:b/>
-          <w:bCs/>
-        </w:rPr>
-        <w:t xml:space="preserve">    </w:t>
-      </w:r>
-      <w:proofErr w:type="gramStart"/>
-      <w:r>
-        <w:rPr>
-          <w:b/>
-          <w:bCs/>
-        </w:rPr>
-        <w:t>title(</w:t>
-      </w:r>
-      <w:proofErr w:type="gramEnd"/>
-      <w:r>
-        <w:rPr>
-          <w:b/>
-          <w:bCs/>
-        </w:rPr>
-        <w:t>'Positive sequence')</w:t>
-      </w:r>
-    </w:p>
-    <w:p>
-      <w:pPr>
-        <w:rPr>
-          <w:b/>
-          <w:bCs/>
-        </w:rPr>
-      </w:pPr>
-      <w:r>
-        <w:rPr>
-          <w:b/>
-          <w:bCs/>
-        </w:rPr>
-        <w:t xml:space="preserve">    </w:t>
-      </w:r>
-      <w:proofErr w:type="spellStart"/>
-      <w:proofErr w:type="gramStart"/>
-      <w:r>
-        <w:rPr>
-          <w:b/>
-          <w:bCs/>
-        </w:rPr>
-        <w:t>xlabel</w:t>
-      </w:r>
-      <w:proofErr w:type="spellEnd"/>
-      <w:r>
-        <w:rPr>
-          <w:b/>
-          <w:bCs/>
-        </w:rPr>
-        <w:t>(</w:t>
-      </w:r>
-      <w:proofErr w:type="gramEnd"/>
-      <w:r>
-        <w:rPr>
-          <w:b/>
-          <w:bCs/>
-        </w:rPr>
-        <w:t>'Frequency (Hz)');</w:t>
-      </w:r>
-    </w:p>
-    <w:p>
-      <w:pPr>
-        <w:rPr>
-          <w:b/>
-          <w:bCs/>
-        </w:rPr>
-      </w:pPr>
-      <w:r>
-        <w:rPr>
-          <w:b/>
-          <w:bCs/>
-        </w:rPr>
-        <w:t xml:space="preserve">    </w:t>
-      </w:r>
-      <w:proofErr w:type="spellStart"/>
-      <w:proofErr w:type="gramStart"/>
-      <w:r>
-        <w:rPr>
-          <w:b/>
-          <w:bCs/>
-        </w:rPr>
-        <w:t>ylabel</w:t>
-      </w:r>
-      <w:proofErr w:type="spellEnd"/>
-      <w:r>
-        <w:rPr>
-          <w:b/>
-          <w:bCs/>
-        </w:rPr>
-        <w:t>(</w:t>
-      </w:r>
-      <w:proofErr w:type="gramEnd"/>
-      <w:r>
-        <w:rPr>
-          <w:b/>
-          <w:bCs/>
-        </w:rPr>
-        <w:t>'Magnitude (dB)');</w:t>
-      </w:r>
-    </w:p>
-    <w:p>
-      <w:pPr>
-        <w:rPr>
-          <w:b/>
-          <w:bCs/>
-        </w:rPr>
-      </w:pPr>
-      <w:r>
-        <w:rPr>
-          <w:b/>
-          <w:bCs/>
-        </w:rPr>
-        <w:t xml:space="preserve">    grid on</w:t>
-      </w:r>
-    </w:p>
-    <w:p>
-      <w:pPr>
-        <w:rPr>
-          <w:b/>
-          <w:bCs/>
-        </w:rPr>
-      </w:pPr>
-      <w:r>
-        <w:rPr>
-          <w:b/>
-          <w:bCs/>
-        </w:rPr>
-        <w:t xml:space="preserve">    </w:t>
-      </w:r>
-      <w:proofErr w:type="gramStart"/>
-      <w:r>
-        <w:rPr>
-          <w:b/>
-          <w:bCs/>
-        </w:rPr>
-        <w:t>set(</w:t>
-      </w:r>
-      <w:proofErr w:type="spellStart"/>
-      <w:proofErr w:type="gramEnd"/>
-      <w:r>
-        <w:rPr>
-          <w:b/>
-          <w:bCs/>
-        </w:rPr>
-        <w:t>gca</w:t>
-      </w:r>
-      <w:proofErr w:type="spellEnd"/>
-      <w:r>
-        <w:rPr>
-          <w:b/>
-          <w:bCs/>
-        </w:rPr>
-        <w:t>, '</w:t>
-      </w:r>
-      <w:proofErr w:type="spellStart"/>
-      <w:r>
-        <w:rPr>
-          <w:b/>
-          <w:bCs/>
-        </w:rPr>
-        <w:t>fontname</w:t>
-      </w:r>
-      <w:proofErr w:type="spellEnd"/>
-      <w:r>
-        <w:rPr>
-          <w:b/>
-          <w:bCs/>
-        </w:rPr>
-        <w:t>', 'times new roman', '</w:t>
-      </w:r>
-      <w:proofErr w:type="spellStart"/>
-      <w:r>
-        <w:rPr>
-          <w:b/>
-          <w:bCs/>
-        </w:rPr>
-        <w:t>fontsize</w:t>
-      </w:r>
-      <w:proofErr w:type="spellEnd"/>
-      <w:r>
-        <w:rPr>
-          <w:b/>
-          <w:bCs/>
-        </w:rPr>
-        <w:t>', 14)</w:t>
-      </w:r>
-    </w:p>
-    <w:p>
-      <w:pPr>
-        <w:rPr>
-          <w:b/>
-          <w:bCs/>
-        </w:rPr>
-      </w:pPr>
-    </w:p>
-    <w:p>
-      <w:pPr>
-        <w:rPr>
-          <w:b/>
-          <w:bCs/>
-        </w:rPr>
-      </w:pPr>
-      <w:r>
-        <w:rPr>
-          <w:b/>
-          <w:bCs/>
-        </w:rPr>
-        <w:t xml:space="preserve">    </w:t>
-      </w:r>
-      <w:proofErr w:type="gramStart"/>
-      <w:r>
-        <w:rPr>
-          <w:b/>
-          <w:bCs/>
-        </w:rPr>
-        <w:t>subplot(</w:t>
-      </w:r>
-      <w:proofErr w:type="gramEnd"/>
-      <w:r>
-        <w:rPr>
-          <w:b/>
-          <w:bCs/>
-        </w:rPr>
-        <w:t>2,1,2);</w:t>
-      </w:r>
-    </w:p>
-    <w:p>
-      <w:pPr>
-        <w:rPr>
-          <w:b/>
-          <w:bCs/>
-        </w:rPr>
-      </w:pPr>
-      <w:r>
-        <w:rPr>
-          <w:b/>
-          <w:bCs/>
-        </w:rPr>
-        <w:t xml:space="preserve">    </w:t>
-      </w:r>
-      <w:proofErr w:type="gramStart"/>
-      <w:r>
-        <w:rPr>
-          <w:b/>
-          <w:bCs/>
-        </w:rPr>
-        <w:t>plot(</w:t>
-      </w:r>
-      <w:proofErr w:type="gramEnd"/>
-      <w:r>
-        <w:rPr>
-          <w:b/>
-          <w:bCs/>
-        </w:rPr>
-        <w:t>ZPD_SISO(:,1),ZPD_SISO(:,3),'k');</w:t>
-      </w:r>
-    </w:p>
-    <w:p>
-      <w:pPr>
-        <w:rPr>
-          <w:b/>
-          <w:bCs/>
-        </w:rPr>
-      </w:pPr>
-      <w:r>
-        <w:rPr>
-          <w:b/>
-          <w:bCs/>
-        </w:rPr>
-        <w:t xml:space="preserve">    hold on;</w:t>
-      </w:r>
-    </w:p>
-    <w:p>
-      <w:pPr>
-        <w:rPr>
-          <w:b/>
-          <w:bCs/>
-        </w:rPr>
-      </w:pPr>
-      <w:r>
-        <w:rPr>
-          <w:b/>
-          <w:bCs/>
-        </w:rPr>
-        <w:t xml:space="preserve">    </w:t>
-      </w:r>
-      <w:proofErr w:type="spellStart"/>
-      <w:proofErr w:type="gramStart"/>
-      <w:r>
-        <w:rPr>
-          <w:b/>
-          <w:bCs/>
-        </w:rPr>
-        <w:t>xlabel</w:t>
-      </w:r>
-      <w:proofErr w:type="spellEnd"/>
-      <w:r>
-        <w:rPr>
-          <w:b/>
-          <w:bCs/>
-        </w:rPr>
-        <w:t>(</w:t>
-      </w:r>
-      <w:proofErr w:type="gramEnd"/>
-      <w:r>
-        <w:rPr>
-          <w:b/>
-          <w:bCs/>
-        </w:rPr>
-        <w:t>'Frequency (Hz)');</w:t>
-      </w:r>
-    </w:p>
-    <w:p>
-      <w:pPr>
-        <w:rPr>
-          <w:b/>
-          <w:bCs/>
-        </w:rPr>
-      </w:pPr>
-      <w:r>
-        <w:rPr>
-          <w:b/>
-          <w:bCs/>
-        </w:rPr>
-        <w:t xml:space="preserve">    </w:t>
-      </w:r>
-      <w:proofErr w:type="spellStart"/>
-      <w:proofErr w:type="gramStart"/>
-      <w:r>
-        <w:rPr>
-          <w:b/>
-          <w:bCs/>
-        </w:rPr>
-        <w:t>ylabel</w:t>
-      </w:r>
-      <w:proofErr w:type="spellEnd"/>
-      <w:r>
-        <w:rPr>
-          <w:b/>
-          <w:bCs/>
-        </w:rPr>
-        <w:t>(</w:t>
-      </w:r>
-      <w:proofErr w:type="gramEnd"/>
-      <w:r>
-        <w:rPr>
-          <w:b/>
-          <w:bCs/>
-        </w:rPr>
-        <w:t>'Phase (deg)');</w:t>
-      </w:r>
-    </w:p>
-    <w:p>
-      <w:pPr>
-        <w:rPr>
-          <w:b/>
-          <w:bCs/>
-        </w:rPr>
-      </w:pPr>
-      <w:r>
-        <w:rPr>
-          <w:b/>
-          <w:bCs/>
-        </w:rPr>
-        <w:t xml:space="preserve">    grid on</w:t>
-      </w:r>
-    </w:p>
-    <w:p>
-      <w:pPr>
-        <w:rPr>
-          <w:b/>
-          <w:bCs/>
-        </w:rPr>
-      </w:pPr>
-      <w:r>
-        <w:rPr>
-          <w:b/>
-          <w:bCs/>
-        </w:rPr>
-        <w:t xml:space="preserve">    </w:t>
-      </w:r>
-      <w:proofErr w:type="gramStart"/>
-      <w:r>
-        <w:rPr>
-          <w:b/>
-          <w:bCs/>
-        </w:rPr>
-        <w:t>set(</w:t>
-      </w:r>
-      <w:proofErr w:type="spellStart"/>
-      <w:proofErr w:type="gramEnd"/>
-      <w:r>
-        <w:rPr>
-          <w:b/>
-          <w:bCs/>
-        </w:rPr>
-        <w:t>gca</w:t>
-      </w:r>
-      <w:proofErr w:type="spellEnd"/>
-      <w:r>
-        <w:rPr>
-          <w:b/>
-          <w:bCs/>
-        </w:rPr>
-        <w:t>, '</w:t>
-      </w:r>
-      <w:proofErr w:type="spellStart"/>
-      <w:r>
-        <w:rPr>
-          <w:b/>
-          <w:bCs/>
-        </w:rPr>
-        <w:t>fontname</w:t>
-      </w:r>
-      <w:proofErr w:type="spellEnd"/>
-      <w:r>
-        <w:rPr>
-          <w:b/>
-          <w:bCs/>
-        </w:rPr>
-        <w:t>', 'times new roman', '</w:t>
-      </w:r>
-      <w:proofErr w:type="spellStart"/>
-      <w:r>
-        <w:rPr>
-          <w:b/>
-          <w:bCs/>
-        </w:rPr>
-        <w:t>fontsize</w:t>
-      </w:r>
-      <w:proofErr w:type="spellEnd"/>
-      <w:r>
-        <w:rPr>
-          <w:b/>
-          <w:bCs/>
-        </w:rPr>
-        <w:t>', 14)</w:t>
-      </w:r>
-    </w:p>
-    <w:p>
-      <w:pPr>
-        <w:rPr>
-          <w:b/>
-          <w:bCs/>
-        </w:rPr>
-      </w:pPr>
-      <w:r>
-        <w:rPr>
-          <w:b/>
-          <w:bCs/>
-        </w:rPr>
-        <w:t xml:space="preserve">    </w:t>
-      </w:r>
-      <w:proofErr w:type="gramStart"/>
-      <w:r>
-        <w:rPr>
-          <w:b/>
-          <w:bCs/>
-        </w:rPr>
-        <w:t>set(</w:t>
-      </w:r>
-      <w:proofErr w:type="spellStart"/>
-      <w:proofErr w:type="gramEnd"/>
-      <w:r>
-        <w:rPr>
-          <w:b/>
-          <w:bCs/>
-        </w:rPr>
-        <w:t>gcf</w:t>
-      </w:r>
-      <w:proofErr w:type="spellEnd"/>
-      <w:r>
-        <w:rPr>
-          <w:b/>
-          <w:bCs/>
-        </w:rPr>
-        <w:t>, 'unit', 'centimeters', '</w:t>
-      </w:r>
-      <w:proofErr w:type="spellStart"/>
-      <w:r>
-        <w:rPr>
-          <w:b/>
-          <w:bCs/>
-        </w:rPr>
-        <w:t>innerposition</w:t>
-      </w:r>
-      <w:proofErr w:type="spellEnd"/>
-      <w:r>
-        <w:rPr>
-          <w:b/>
-          <w:bCs/>
-        </w:rPr>
-        <w:t>', [5, 5, 5+28, 5+14])</w:t>
-      </w:r>
-    </w:p>
-    <w:p>
-      <w:pPr>
-        <w:rPr>
-          <w:b/>
-          <w:bCs/>
-        </w:rPr>
-      </w:pPr>
-      <w:r>
-        <w:rPr>
-          <w:b/>
-          <w:bCs/>
-        </w:rPr>
-        <w:t xml:space="preserve">    </w:t>
-      </w:r>
-      <w:proofErr w:type="spellStart"/>
-      <w:r>
-        <w:rPr>
-          <w:b/>
-          <w:bCs/>
-        </w:rPr>
-        <w:t>f_</w:t>
-      </w:r>
-      <w:proofErr w:type="gramStart"/>
-      <w:r>
-        <w:rPr>
-          <w:b/>
-          <w:bCs/>
-        </w:rPr>
-        <w:t>savefig</w:t>
-      </w:r>
-      <w:proofErr w:type="spellEnd"/>
-      <w:r>
-        <w:rPr>
-          <w:b/>
-          <w:bCs/>
-        </w:rPr>
-        <w:t>(</w:t>
-      </w:r>
-      <w:proofErr w:type="spellStart"/>
-      <w:proofErr w:type="gramEnd"/>
-      <w:r>
-        <w:rPr>
-          <w:b/>
-          <w:bCs/>
-        </w:rPr>
-        <w:t>OutFileDir</w:t>
-      </w:r>
-      <w:proofErr w:type="spellEnd"/>
-      <w:r>
-        <w:rPr>
-          <w:b/>
-          <w:bCs/>
-        </w:rPr>
-        <w:t>, 'DATA_ZPD_SISO', {'fig', '</w:t>
-      </w:r>
-      <w:proofErr w:type="spellStart"/>
-      <w:r>
-        <w:rPr>
-          <w:b/>
-          <w:bCs/>
-        </w:rPr>
-        <w:t>png</w:t>
-      </w:r>
-      <w:proofErr w:type="spellEnd"/>
-      <w:r>
-        <w:rPr>
-          <w:b/>
-          <w:bCs/>
-        </w:rPr>
-        <w:t>'}, 300)</w:t>
-      </w:r>
-    </w:p>
-    <w:p>
-      <w:pPr>
-        <w:rPr>
-          <w:b/>
-          <w:bCs/>
-        </w:rPr>
-      </w:pPr>
-    </w:p>
-    <w:p>
-      <w:pPr>
-        <w:rPr>
-          <w:b/>
-          <w:bCs/>
-        </w:rPr>
-      </w:pPr>
-      <w:r>
-        <w:rPr>
-          <w:b/>
-          <w:bCs/>
-        </w:rPr>
-        <w:t xml:space="preserve">    </w:t>
-      </w:r>
-    </w:p>
-    <w:p>
-      <w:pPr>
-        <w:rPr>
-          <w:b/>
-          <w:bCs/>
-        </w:rPr>
-      </w:pPr>
-      <w:r>
-        <w:rPr>
-          <w:b/>
-          <w:bCs/>
-        </w:rPr>
-        <w:t xml:space="preserve">    figure</w:t>
-      </w:r>
-    </w:p>
-    <w:p>
-      <w:pPr>
-        <w:rPr>
-          <w:b/>
-          <w:bCs/>
-        </w:rPr>
-      </w:pPr>
-      <w:r>
-        <w:rPr>
-          <w:b/>
-          <w:bCs/>
-        </w:rPr>
-        <w:t xml:space="preserve">    </w:t>
-      </w:r>
-      <w:proofErr w:type="gramStart"/>
-      <w:r>
-        <w:rPr>
-          <w:b/>
-          <w:bCs/>
-        </w:rPr>
-        <w:t>subplot(</w:t>
-      </w:r>
-      <w:proofErr w:type="gramEnd"/>
-      <w:r>
-        <w:rPr>
-          <w:b/>
-          <w:bCs/>
-        </w:rPr>
-        <w:t>2,1,1);</w:t>
-      </w:r>
-    </w:p>
-    <w:p>
-      <w:pPr>
-        <w:rPr>
-          <w:b/>
-          <w:bCs/>
-        </w:rPr>
-      </w:pPr>
-      <w:r>
-        <w:rPr>
-          <w:b/>
-          <w:bCs/>
-        </w:rPr>
-        <w:t xml:space="preserve">    </w:t>
-      </w:r>
-      <w:proofErr w:type="gramStart"/>
-      <w:r>
-        <w:rPr>
-          <w:b/>
-          <w:bCs/>
-        </w:rPr>
-        <w:t>plot(</w:t>
-      </w:r>
-      <w:proofErr w:type="gramEnd"/>
-      <w:r>
-        <w:rPr>
-          <w:b/>
-          <w:bCs/>
-        </w:rPr>
-        <w:t>ZND_SISO(:,1),20*log10(ZND_SISO(:,2)),'k');</w:t>
-      </w:r>
-    </w:p>
-    <w:p>
-      <w:pPr>
-        <w:rPr>
-          <w:b/>
-          <w:bCs/>
-        </w:rPr>
-      </w:pPr>
-      <w:r>
-        <w:rPr>
-          <w:b/>
-          <w:bCs/>
-        </w:rPr>
-        <w:t xml:space="preserve">    hold on;</w:t>
-      </w:r>
-    </w:p>
-    <w:p>
-      <w:pPr>
-        <w:rPr>
-          <w:b/>
-          <w:bCs/>
-        </w:rPr>
-      </w:pPr>
-      <w:r>
-        <w:rPr>
-          <w:b/>
-          <w:bCs/>
-        </w:rPr>
-        <w:t xml:space="preserve">    </w:t>
-      </w:r>
-      <w:proofErr w:type="gramStart"/>
-      <w:r>
-        <w:rPr>
-          <w:b/>
-          <w:bCs/>
-        </w:rPr>
-        <w:t>title(</w:t>
-      </w:r>
-      <w:proofErr w:type="gramEnd"/>
-      <w:r>
-        <w:rPr>
-          <w:b/>
-          <w:bCs/>
-        </w:rPr>
-        <w:t>'Negative sequence')</w:t>
-      </w:r>
-    </w:p>
-    <w:p>
-      <w:pPr>
-        <w:rPr>
-          <w:b/>
-          <w:bCs/>
-        </w:rPr>
-      </w:pPr>
-      <w:r>
-        <w:rPr>
-          <w:b/>
-          <w:bCs/>
-        </w:rPr>
-        <w:t xml:space="preserve">    </w:t>
-      </w:r>
-      <w:proofErr w:type="spellStart"/>
-      <w:proofErr w:type="gramStart"/>
-      <w:r>
-        <w:rPr>
-          <w:b/>
-          <w:bCs/>
-        </w:rPr>
-        <w:t>xlabel</w:t>
-      </w:r>
-      <w:proofErr w:type="spellEnd"/>
-      <w:r>
-        <w:rPr>
-          <w:b/>
-          <w:bCs/>
-        </w:rPr>
-        <w:t>(</w:t>
-      </w:r>
-      <w:proofErr w:type="gramEnd"/>
-      <w:r>
-        <w:rPr>
-          <w:b/>
-          <w:bCs/>
-        </w:rPr>
-        <w:t>'Frequency (Hz)');</w:t>
-      </w:r>
-    </w:p>
-    <w:p>
-      <w:pPr>
-        <w:rPr>
-          <w:b/>
-          <w:bCs/>
-        </w:rPr>
-      </w:pPr>
-      <w:r>
-        <w:rPr>
-          <w:b/>
-          <w:bCs/>
-        </w:rPr>
-        <w:t xml:space="preserve">    </w:t>
-      </w:r>
-      <w:proofErr w:type="spellStart"/>
-      <w:proofErr w:type="gramStart"/>
-      <w:r>
-        <w:rPr>
-          <w:b/>
-          <w:bCs/>
-        </w:rPr>
-        <w:t>ylabel</w:t>
-      </w:r>
-      <w:proofErr w:type="spellEnd"/>
-      <w:r>
-        <w:rPr>
-          <w:b/>
-          <w:bCs/>
-        </w:rPr>
-        <w:t>(</w:t>
-      </w:r>
-      <w:proofErr w:type="gramEnd"/>
-      <w:r>
-        <w:rPr>
-          <w:b/>
-          <w:bCs/>
-        </w:rPr>
-        <w:t>'Magnitude (dB)');</w:t>
-      </w:r>
-    </w:p>
-    <w:p>
-      <w:pPr>
-        <w:rPr>
-          <w:b/>
-          <w:bCs/>
-        </w:rPr>
-      </w:pPr>
-      <w:r>
-        <w:rPr>
-          <w:b/>
-          <w:bCs/>
-        </w:rPr>
-        <w:t xml:space="preserve">    grid on</w:t>
       </w:r>
     </w:p>
     <w:p>
@@ -1860,6 +3306,132 @@
           <w:b/>
           <w:bCs/>
         </w:rPr>
+        <w:t>title(</w:t>
+      </w:r>
+      <w:proofErr w:type="gramEnd"/>
+      <w:r>
+        <w:rPr>
+          <w:b/>
+          <w:bCs/>
+        </w:rPr>
+        <w:t>'Positive sequence')</w:t>
+      </w:r>
+    </w:p>
+    <w:p>
+      <w:pPr>
+        <w:rPr>
+          <w:b/>
+          <w:bCs/>
+        </w:rPr>
+      </w:pPr>
+      <w:r>
+        <w:rPr>
+          <w:b/>
+          <w:bCs/>
+        </w:rPr>
+        <w:t xml:space="preserve">    </w:t>
+      </w:r>
+      <w:proofErr w:type="spellStart"/>
+      <w:proofErr w:type="gramStart"/>
+      <w:r>
+        <w:rPr>
+          <w:b/>
+          <w:bCs/>
+        </w:rPr>
+        <w:t>xlabel</w:t>
+      </w:r>
+      <w:proofErr w:type="spellEnd"/>
+      <w:r>
+        <w:rPr>
+          <w:b/>
+          <w:bCs/>
+        </w:rPr>
+        <w:t>(</w:t>
+      </w:r>
+      <w:proofErr w:type="gramEnd"/>
+      <w:r>
+        <w:rPr>
+          <w:b/>
+          <w:bCs/>
+        </w:rPr>
+        <w:t>'Frequency (Hz)');</w:t>
+      </w:r>
+    </w:p>
+    <w:p>
+      <w:pPr>
+        <w:rPr>
+          <w:b/>
+          <w:bCs/>
+        </w:rPr>
+      </w:pPr>
+      <w:r>
+        <w:rPr>
+          <w:b/>
+          <w:bCs/>
+        </w:rPr>
+        <w:t xml:space="preserve">    </w:t>
+      </w:r>
+      <w:proofErr w:type="spellStart"/>
+      <w:proofErr w:type="gramStart"/>
+      <w:r>
+        <w:rPr>
+          <w:b/>
+          <w:bCs/>
+        </w:rPr>
+        <w:t>ylabel</w:t>
+      </w:r>
+      <w:proofErr w:type="spellEnd"/>
+      <w:r>
+        <w:rPr>
+          <w:b/>
+          <w:bCs/>
+        </w:rPr>
+        <w:t>(</w:t>
+      </w:r>
+      <w:proofErr w:type="gramEnd"/>
+      <w:r>
+        <w:rPr>
+          <w:b/>
+          <w:bCs/>
+        </w:rPr>
+        <w:t>'Magnitude (dB)');</w:t>
+      </w:r>
+    </w:p>
+    <w:p>
+      <w:pPr>
+        <w:rPr>
+          <w:b/>
+          <w:bCs/>
+        </w:rPr>
+      </w:pPr>
+      <w:r>
+        <w:rPr>
+          <w:b/>
+          <w:bCs/>
+        </w:rPr>
+        <w:t xml:space="preserve">    grid on</w:t>
+      </w:r>
+    </w:p>
+    <w:p>
+      <w:pPr>
+        <w:rPr>
+          <w:b/>
+          <w:bCs/>
+        </w:rPr>
+      </w:pPr>
+      <w:r>
+        <w:rPr>
+          <w:b/>
+          <w:bCs/>
+        </w:rPr>
+        <w:t xml:space="preserve">    </w:t>
+      </w:r>
+      <w:proofErr w:type="gramStart"/>
+      <w:r>
+        <w:rPr>
+          <w:b/>
+          <w:bCs/>
+        </w:rPr>
         <w:t>set(</w:t>
       </w:r>
       <w:proofErr w:type="spellStart"/>
@@ -1979,6 +3551,699 @@
           <w:b/>
           <w:bCs/>
         </w:rPr>
+        <w:t>ZPD_SISO(:,1),ZPD_SISO(:,3),'k');</w:t>
+      </w:r>
+    </w:p>
+    <w:p>
+      <w:pPr>
+        <w:rPr>
+          <w:b/>
+          <w:bCs/>
+        </w:rPr>
+      </w:pPr>
+      <w:r>
+        <w:rPr>
+          <w:b/>
+          <w:bCs/>
+        </w:rPr>
+        <w:t xml:space="preserve">    hold on;</w:t>
+      </w:r>
+    </w:p>
+    <w:p>
+      <w:pPr>
+        <w:rPr>
+          <w:b/>
+          <w:bCs/>
+        </w:rPr>
+      </w:pPr>
+      <w:r>
+        <w:rPr>
+          <w:b/>
+          <w:bCs/>
+        </w:rPr>
+        <w:t xml:space="preserve">    </w:t>
+      </w:r>
+      <w:proofErr w:type="spellStart"/>
+      <w:proofErr w:type="gramStart"/>
+      <w:r>
+        <w:rPr>
+          <w:b/>
+          <w:bCs/>
+        </w:rPr>
+        <w:t>xlabel</w:t>
+      </w:r>
+      <w:proofErr w:type="spellEnd"/>
+      <w:r>
+        <w:rPr>
+          <w:b/>
+          <w:bCs/>
+        </w:rPr>
+        <w:t>(</w:t>
+      </w:r>
+      <w:proofErr w:type="gramEnd"/>
+      <w:r>
+        <w:rPr>
+          <w:b/>
+          <w:bCs/>
+        </w:rPr>
+        <w:t>'Frequency (Hz)');</w:t>
+      </w:r>
+    </w:p>
+    <w:p>
+      <w:pPr>
+        <w:rPr>
+          <w:b/>
+          <w:bCs/>
+        </w:rPr>
+      </w:pPr>
+      <w:r>
+        <w:rPr>
+          <w:b/>
+          <w:bCs/>
+        </w:rPr>
+        <w:t xml:space="preserve">    </w:t>
+      </w:r>
+      <w:proofErr w:type="spellStart"/>
+      <w:proofErr w:type="gramStart"/>
+      <w:r>
+        <w:rPr>
+          <w:b/>
+          <w:bCs/>
+        </w:rPr>
+        <w:t>ylabel</w:t>
+      </w:r>
+      <w:proofErr w:type="spellEnd"/>
+      <w:r>
+        <w:rPr>
+          <w:b/>
+          <w:bCs/>
+        </w:rPr>
+        <w:t>(</w:t>
+      </w:r>
+      <w:proofErr w:type="gramEnd"/>
+      <w:r>
+        <w:rPr>
+          <w:b/>
+          <w:bCs/>
+        </w:rPr>
+        <w:t>'Phase (deg)');</w:t>
+      </w:r>
+    </w:p>
+    <w:p>
+      <w:pPr>
+        <w:rPr>
+          <w:b/>
+          <w:bCs/>
+        </w:rPr>
+      </w:pPr>
+      <w:r>
+        <w:rPr>
+          <w:b/>
+          <w:bCs/>
+        </w:rPr>
+        <w:t xml:space="preserve">    grid on</w:t>
+      </w:r>
+    </w:p>
+    <w:p>
+      <w:pPr>
+        <w:rPr>
+          <w:b/>
+          <w:bCs/>
+        </w:rPr>
+      </w:pPr>
+      <w:r>
+        <w:rPr>
+          <w:b/>
+          <w:bCs/>
+        </w:rPr>
+        <w:t xml:space="preserve">    </w:t>
+      </w:r>
+      <w:proofErr w:type="gramStart"/>
+      <w:r>
+        <w:rPr>
+          <w:b/>
+          <w:bCs/>
+        </w:rPr>
+        <w:t>set(</w:t>
+      </w:r>
+      <w:proofErr w:type="spellStart"/>
+      <w:proofErr w:type="gramEnd"/>
+      <w:r>
+        <w:rPr>
+          <w:b/>
+          <w:bCs/>
+        </w:rPr>
+        <w:t>gca</w:t>
+      </w:r>
+      <w:proofErr w:type="spellEnd"/>
+      <w:r>
+        <w:rPr>
+          <w:b/>
+          <w:bCs/>
+        </w:rPr>
+        <w:t>, '</w:t>
+      </w:r>
+      <w:proofErr w:type="spellStart"/>
+      <w:r>
+        <w:rPr>
+          <w:b/>
+          <w:bCs/>
+        </w:rPr>
+        <w:t>fontname</w:t>
+      </w:r>
+      <w:proofErr w:type="spellEnd"/>
+      <w:r>
+        <w:rPr>
+          <w:b/>
+          <w:bCs/>
+        </w:rPr>
+        <w:t>', 'times new roman', '</w:t>
+      </w:r>
+      <w:proofErr w:type="spellStart"/>
+      <w:r>
+        <w:rPr>
+          <w:b/>
+          <w:bCs/>
+        </w:rPr>
+        <w:t>fontsize</w:t>
+      </w:r>
+      <w:proofErr w:type="spellEnd"/>
+      <w:r>
+        <w:rPr>
+          <w:b/>
+          <w:bCs/>
+        </w:rPr>
+        <w:t>', 14)</w:t>
+      </w:r>
+    </w:p>
+    <w:p>
+      <w:pPr>
+        <w:rPr>
+          <w:b/>
+          <w:bCs/>
+        </w:rPr>
+      </w:pPr>
+      <w:r>
+        <w:rPr>
+          <w:b/>
+          <w:bCs/>
+        </w:rPr>
+        <w:t xml:space="preserve">    </w:t>
+      </w:r>
+      <w:proofErr w:type="gramStart"/>
+      <w:r>
+        <w:rPr>
+          <w:b/>
+          <w:bCs/>
+        </w:rPr>
+        <w:t>set(</w:t>
+      </w:r>
+      <w:proofErr w:type="spellStart"/>
+      <w:proofErr w:type="gramEnd"/>
+      <w:r>
+        <w:rPr>
+          <w:b/>
+          <w:bCs/>
+        </w:rPr>
+        <w:t>gcf</w:t>
+      </w:r>
+      <w:proofErr w:type="spellEnd"/>
+      <w:r>
+        <w:rPr>
+          <w:b/>
+          <w:bCs/>
+        </w:rPr>
+        <w:t>, 'unit', 'centimeters', '</w:t>
+      </w:r>
+      <w:proofErr w:type="spellStart"/>
+      <w:r>
+        <w:rPr>
+          <w:b/>
+          <w:bCs/>
+        </w:rPr>
+        <w:t>innerposition</w:t>
+      </w:r>
+      <w:proofErr w:type="spellEnd"/>
+      <w:r>
+        <w:rPr>
+          <w:b/>
+          <w:bCs/>
+        </w:rPr>
+        <w:t>', [5, 5, 5+28, 5+14])</w:t>
+      </w:r>
+    </w:p>
+    <w:p>
+      <w:pPr>
+        <w:rPr>
+          <w:b/>
+          <w:bCs/>
+        </w:rPr>
+      </w:pPr>
+      <w:r>
+        <w:rPr>
+          <w:b/>
+          <w:bCs/>
+        </w:rPr>
+        <w:t xml:space="preserve">    </w:t>
+      </w:r>
+      <w:proofErr w:type="spellStart"/>
+      <w:r>
+        <w:rPr>
+          <w:b/>
+          <w:bCs/>
+        </w:rPr>
+        <w:t>f_</w:t>
+      </w:r>
+      <w:proofErr w:type="gramStart"/>
+      <w:r>
+        <w:rPr>
+          <w:b/>
+          <w:bCs/>
+        </w:rPr>
+        <w:t>savefig</w:t>
+      </w:r>
+      <w:proofErr w:type="spellEnd"/>
+      <w:r>
+        <w:rPr>
+          <w:b/>
+          <w:bCs/>
+        </w:rPr>
+        <w:t>(</w:t>
+      </w:r>
+      <w:proofErr w:type="spellStart"/>
+      <w:proofErr w:type="gramEnd"/>
+      <w:r>
+        <w:rPr>
+          <w:b/>
+          <w:bCs/>
+        </w:rPr>
+        <w:t>OutFileDir</w:t>
+      </w:r>
+      <w:proofErr w:type="spellEnd"/>
+      <w:r>
+        <w:rPr>
+          <w:b/>
+          <w:bCs/>
+        </w:rPr>
+        <w:t>, 'DATA_ZPD_SISO', {'fig', '</w:t>
+      </w:r>
+      <w:proofErr w:type="spellStart"/>
+      <w:r>
+        <w:rPr>
+          <w:b/>
+          <w:bCs/>
+        </w:rPr>
+        <w:t>png</w:t>
+      </w:r>
+      <w:proofErr w:type="spellEnd"/>
+      <w:r>
+        <w:rPr>
+          <w:b/>
+          <w:bCs/>
+        </w:rPr>
+        <w:t>'}, 300)</w:t>
+      </w:r>
+    </w:p>
+    <w:p>
+      <w:pPr>
+        <w:rPr>
+          <w:b/>
+          <w:bCs/>
+        </w:rPr>
+      </w:pPr>
+    </w:p>
+    <w:p>
+      <w:pPr>
+        <w:rPr>
+          <w:b/>
+          <w:bCs/>
+        </w:rPr>
+      </w:pPr>
+      <w:r>
+        <w:rPr>
+          <w:b/>
+          <w:bCs/>
+        </w:rPr>
+        <w:t xml:space="preserve">    </w:t>
+      </w:r>
+    </w:p>
+    <w:p>
+      <w:pPr>
+        <w:rPr>
+          <w:b/>
+          <w:bCs/>
+        </w:rPr>
+      </w:pPr>
+      <w:r>
+        <w:rPr>
+          <w:b/>
+          <w:bCs/>
+        </w:rPr>
+        <w:t xml:space="preserve">    figure</w:t>
+      </w:r>
+    </w:p>
+    <w:p>
+      <w:pPr>
+        <w:rPr>
+          <w:b/>
+          <w:bCs/>
+        </w:rPr>
+      </w:pPr>
+      <w:r>
+        <w:rPr>
+          <w:b/>
+          <w:bCs/>
+        </w:rPr>
+        <w:t xml:space="preserve">    </w:t>
+      </w:r>
+      <w:proofErr w:type="gramStart"/>
+      <w:r>
+        <w:rPr>
+          <w:b/>
+          <w:bCs/>
+        </w:rPr>
+        <w:t>subplot(</w:t>
+      </w:r>
+      <w:proofErr w:type="gramEnd"/>
+      <w:r>
+        <w:rPr>
+          <w:b/>
+          <w:bCs/>
+        </w:rPr>
+        <w:t>2,1,1);</w:t>
+      </w:r>
+    </w:p>
+    <w:p>
+      <w:pPr>
+        <w:rPr>
+          <w:b/>
+          <w:bCs/>
+        </w:rPr>
+      </w:pPr>
+      <w:r>
+        <w:rPr>
+          <w:b/>
+          <w:bCs/>
+        </w:rPr>
+        <w:t xml:space="preserve">    </w:t>
+      </w:r>
+      <w:proofErr w:type="gramStart"/>
+      <w:r>
+        <w:rPr>
+          <w:b/>
+          <w:bCs/>
+        </w:rPr>
+        <w:t>plot(</w:t>
+      </w:r>
+      <w:proofErr w:type="gramEnd"/>
+      <w:r>
+        <w:rPr>
+          <w:b/>
+          <w:bCs/>
+        </w:rPr>
+        <w:t>ZND_SISO(:,1),20*log10(ZND_SISO(:,2)),'k');</w:t>
+      </w:r>
+    </w:p>
+    <w:p>
+      <w:pPr>
+        <w:rPr>
+          <w:b/>
+          <w:bCs/>
+        </w:rPr>
+      </w:pPr>
+      <w:r>
+        <w:rPr>
+          <w:b/>
+          <w:bCs/>
+        </w:rPr>
+        <w:t xml:space="preserve">    hold on;</w:t>
+      </w:r>
+    </w:p>
+    <w:p>
+      <w:pPr>
+        <w:rPr>
+          <w:b/>
+          <w:bCs/>
+        </w:rPr>
+      </w:pPr>
+      <w:r>
+        <w:rPr>
+          <w:b/>
+          <w:bCs/>
+        </w:rPr>
+        <w:t xml:space="preserve">    </w:t>
+      </w:r>
+      <w:proofErr w:type="gramStart"/>
+      <w:r>
+        <w:rPr>
+          <w:b/>
+          <w:bCs/>
+        </w:rPr>
+        <w:t>title(</w:t>
+      </w:r>
+      <w:proofErr w:type="gramEnd"/>
+      <w:r>
+        <w:rPr>
+          <w:b/>
+          <w:bCs/>
+        </w:rPr>
+        <w:t>'Negative sequence')</w:t>
+      </w:r>
+    </w:p>
+    <w:p>
+      <w:pPr>
+        <w:rPr>
+          <w:b/>
+          <w:bCs/>
+        </w:rPr>
+      </w:pPr>
+      <w:r>
+        <w:rPr>
+          <w:b/>
+          <w:bCs/>
+        </w:rPr>
+        <w:t xml:space="preserve">    </w:t>
+      </w:r>
+      <w:proofErr w:type="spellStart"/>
+      <w:proofErr w:type="gramStart"/>
+      <w:r>
+        <w:rPr>
+          <w:b/>
+          <w:bCs/>
+        </w:rPr>
+        <w:t>xlabel</w:t>
+      </w:r>
+      <w:proofErr w:type="spellEnd"/>
+      <w:r>
+        <w:rPr>
+          <w:b/>
+          <w:bCs/>
+        </w:rPr>
+        <w:t>(</w:t>
+      </w:r>
+      <w:proofErr w:type="gramEnd"/>
+      <w:r>
+        <w:rPr>
+          <w:b/>
+          <w:bCs/>
+        </w:rPr>
+        <w:t>'Frequency (Hz)');</w:t>
+      </w:r>
+    </w:p>
+    <w:p>
+      <w:pPr>
+        <w:rPr>
+          <w:b/>
+          <w:bCs/>
+        </w:rPr>
+      </w:pPr>
+      <w:r>
+        <w:rPr>
+          <w:b/>
+          <w:bCs/>
+        </w:rPr>
+        <w:t xml:space="preserve">    </w:t>
+      </w:r>
+      <w:proofErr w:type="spellStart"/>
+      <w:proofErr w:type="gramStart"/>
+      <w:r>
+        <w:rPr>
+          <w:b/>
+          <w:bCs/>
+        </w:rPr>
+        <w:t>ylabel</w:t>
+      </w:r>
+      <w:proofErr w:type="spellEnd"/>
+      <w:r>
+        <w:rPr>
+          <w:b/>
+          <w:bCs/>
+        </w:rPr>
+        <w:t>(</w:t>
+      </w:r>
+      <w:proofErr w:type="gramEnd"/>
+      <w:r>
+        <w:rPr>
+          <w:b/>
+          <w:bCs/>
+        </w:rPr>
+        <w:t>'Magnitude (dB)');</w:t>
+      </w:r>
+    </w:p>
+    <w:p>
+      <w:pPr>
+        <w:rPr>
+          <w:b/>
+          <w:bCs/>
+        </w:rPr>
+      </w:pPr>
+      <w:r>
+        <w:rPr>
+          <w:b/>
+          <w:bCs/>
+        </w:rPr>
+        <w:t xml:space="preserve">    grid on</w:t>
+      </w:r>
+    </w:p>
+    <w:p>
+      <w:pPr>
+        <w:rPr>
+          <w:b/>
+          <w:bCs/>
+        </w:rPr>
+      </w:pPr>
+      <w:r>
+        <w:rPr>
+          <w:b/>
+          <w:bCs/>
+        </w:rPr>
+        <w:t xml:space="preserve">    </w:t>
+      </w:r>
+      <w:proofErr w:type="gramStart"/>
+      <w:r>
+        <w:rPr>
+          <w:b/>
+          <w:bCs/>
+        </w:rPr>
+        <w:t>set(</w:t>
+      </w:r>
+      <w:proofErr w:type="spellStart"/>
+      <w:proofErr w:type="gramEnd"/>
+      <w:r>
+        <w:rPr>
+          <w:b/>
+          <w:bCs/>
+        </w:rPr>
+        <w:t>gca</w:t>
+      </w:r>
+      <w:proofErr w:type="spellEnd"/>
+      <w:r>
+        <w:rPr>
+          <w:b/>
+          <w:bCs/>
+        </w:rPr>
+        <w:t>, '</w:t>
+      </w:r>
+      <w:proofErr w:type="spellStart"/>
+      <w:r>
+        <w:rPr>
+          <w:b/>
+          <w:bCs/>
+        </w:rPr>
+        <w:t>fontname</w:t>
+      </w:r>
+      <w:proofErr w:type="spellEnd"/>
+      <w:r>
+        <w:rPr>
+          <w:b/>
+          <w:bCs/>
+        </w:rPr>
+        <w:t>', 'times new roman', '</w:t>
+      </w:r>
+      <w:proofErr w:type="spellStart"/>
+      <w:r>
+        <w:rPr>
+          <w:b/>
+          <w:bCs/>
+        </w:rPr>
+        <w:t>fontsize</w:t>
+      </w:r>
+      <w:proofErr w:type="spellEnd"/>
+      <w:r>
+        <w:rPr>
+          <w:b/>
+          <w:bCs/>
+        </w:rPr>
+        <w:t>', 14)</w:t>
+      </w:r>
+    </w:p>
+    <w:p>
+      <w:pPr>
+        <w:rPr>
+          <w:b/>
+          <w:bCs/>
+        </w:rPr>
+      </w:pPr>
+    </w:p>
+    <w:p>
+      <w:pPr>
+        <w:rPr>
+          <w:b/>
+          <w:bCs/>
+        </w:rPr>
+      </w:pPr>
+      <w:r>
+        <w:rPr>
+          <w:b/>
+          <w:bCs/>
+        </w:rPr>
+        <w:t xml:space="preserve">    </w:t>
+      </w:r>
+      <w:proofErr w:type="gramStart"/>
+      <w:r>
+        <w:rPr>
+          <w:b/>
+          <w:bCs/>
+        </w:rPr>
+        <w:t>subplot(</w:t>
+      </w:r>
+      <w:proofErr w:type="gramEnd"/>
+      <w:r>
+        <w:rPr>
+          <w:b/>
+          <w:bCs/>
+        </w:rPr>
+        <w:t>2,1,2);</w:t>
+      </w:r>
+    </w:p>
+    <w:p>
+      <w:pPr>
+        <w:rPr>
+          <w:b/>
+          <w:bCs/>
+        </w:rPr>
+      </w:pPr>
+      <w:r>
+        <w:rPr>
+          <w:b/>
+          <w:bCs/>
+        </w:rPr>
+        <w:t xml:space="preserve">    </w:t>
+      </w:r>
+      <w:proofErr w:type="gramStart"/>
+      <w:r>
+        <w:rPr>
+          <w:b/>
+          <w:bCs/>
+        </w:rPr>
+        <w:t>plot(</w:t>
+      </w:r>
+      <w:proofErr w:type="gramEnd"/>
+      <w:r>
+        <w:rPr>
+          <w:b/>
+          <w:bCs/>
+        </w:rPr>
         <w:t>ZND_SISO(:,1),ZND_SISO(:,3),'k');</w:t>
       </w:r>
     </w:p>
@@ -2222,18 +4487,12 @@
     </w:p>
     <w:p>
       <w:pPr>
-        <w:rPr>
-          <w:b/>
-          <w:bCs/>
-        </w:rPr>
-      </w:pPr>
-      <w:r>
-        <w:rPr>
-          <w:b/>
-          <w:bCs/>
-        </w:rPr>
-        <w:t xml:space="preserve">    </w:t>
-      </w:r>
+        <w:ind w:firstLine="420"/>
+        <w:rPr>
+          <w:b/>
+          <w:bCs/>
+        </w:rPr>
+      </w:pPr>
       <w:proofErr w:type="spellStart"/>
       <w:r>
         <w:rPr>
@@ -2290,6 +4549,58 @@
           <w:bCs/>
         </w:rPr>
         <w:t>'}, 300)</w:t>
+      </w:r>
+    </w:p>
+    <w:p>
+      <w:pPr>
+        <w:rPr>
+          <w:b/>
+          <w:bCs/>
+        </w:rPr>
+      </w:pPr>
+    </w:p>
+    <w:p>
+      <w:pPr>
+        <w:rPr>
+          <w:rFonts w:hint="eastAsia"/>
+        </w:rPr>
+      </w:pPr>
+      <w:r>
+        <w:rPr>
+          <w:rFonts w:hint="eastAsia"/>
+        </w:rPr>
+        <w:t>以上两段处理低频、高频的程序没有依赖性，可独立执行，也可一并执行。假设目前只有低频数据</w:t>
+      </w:r>
+      <w:proofErr w:type="spellStart"/>
+      <w:r>
+        <w:rPr>
+          <w:rFonts w:hint="eastAsia"/>
+        </w:rPr>
+        <w:t>Lfile</w:t>
+      </w:r>
+      <w:r>
+        <w:t>.mat</w:t>
+      </w:r>
+      <w:proofErr w:type="spellEnd"/>
+      <w:r>
+        <w:rPr>
+          <w:rFonts w:hint="eastAsia"/>
+        </w:rPr>
+        <w:t>，那么只执行低频</w:t>
+      </w:r>
+      <w:proofErr w:type="gramStart"/>
+      <w:r>
+        <w:rPr>
+          <w:rFonts w:hint="eastAsia"/>
+        </w:rPr>
+        <w:t>段程序</w:t>
+      </w:r>
+      <w:proofErr w:type="gramEnd"/>
+      <w:r>
+        <w:rPr>
+          <w:rFonts w:hint="eastAsia"/>
+        </w:rPr>
+        <w:t>即可。</w:t>
       </w:r>
     </w:p>
     <w:sectPr>

</xml_diff>